<commit_message>
edit pr 4 BAG!!!
</commit_message>
<xml_diff>
--- a/ПР/КПР-47Д Защита информации в КС (МДК.05.01) Горницкая Ирина Иосифовна/Практическая 4/Практическое_занятие_4_Егорушкин_Илья_Андреевич_11.11.2020.docx
+++ b/ПР/КПР-47Д Защита информации в КС (МДК.05.01) Горницкая Ирина Иосифовна/Практическая 4/Практическое_занятие_4_Егорушкин_Илья_Андреевич_11.11.2020.docx
@@ -360,6 +360,7 @@
           <w:kern w:val="24"/>
           <w:sz w:val="24"/>
           <w:szCs w:val="24"/>
+          <w:lang w:val="en-US"/>
         </w:rPr>
       </w:pPr>
       <w:r>
@@ -380,7 +381,7 @@
           <w:sz w:val="24"/>
           <w:szCs w:val="24"/>
         </w:rPr>
-        <w:t>4</w:t>
+        <w:t>5</w:t>
       </w:r>
     </w:p>
     <w:p>
@@ -414,7 +415,7 @@
           <w:smallCaps/>
           <w:kern w:val="24"/>
         </w:rPr>
-        <w:t>аудиторной самостоятельной работе на тему</w:t>
+        <w:t>практическому занятию на тему</w:t>
       </w:r>
     </w:p>
     <w:p>
@@ -444,7 +445,7 @@
         <w:rPr>
           <w:b/>
         </w:rPr>
-        <w:t>Анализ источников, каналов распространения и каналов утечки информации</w:t>
+        <w:t>Перехват ввода с клавиатуры</w:t>
       </w:r>
       <w:r>
         <w:rPr>
@@ -459,7 +460,7 @@
         <w:jc w:val="center"/>
       </w:pPr>
       <w:r>
-        <w:t>МП</w:t>
+        <w:t>ПМ</w:t>
       </w:r>
       <w:r>
         <w:t xml:space="preserve">.05 </w:t>
@@ -759,16 +760,7 @@
                 <w:szCs w:val="24"/>
                 <w:u w:val="single"/>
               </w:rPr>
-              <w:t>1</w:t>
-            </w:r>
-            <w:r>
-              <w:rPr>
-                <w:b w:val="0"/>
-                <w:sz w:val="24"/>
-                <w:szCs w:val="24"/>
-                <w:u w:val="single"/>
-              </w:rPr>
-              <w:t>1</w:t>
+              <w:t>13</w:t>
             </w:r>
             <w:r>
               <w:rPr>
@@ -1324,7 +1316,19 @@
           <w:bCs/>
         </w:rPr>
         <w:lastRenderedPageBreak/>
-        <w:t>Цель работы: формирование навыка работы с нормативными документами по исследуемому вопросу; анализ угроз информационной безопасности</w:t>
+        <w:t xml:space="preserve">Цель работы: </w:t>
+      </w:r>
+      <w:r>
+        <w:rPr>
+          <w:bCs/>
+        </w:rPr>
+        <w:t>формирование навыка обнаружения клавиатурных шпионов</w:t>
+      </w:r>
+      <w:r>
+        <w:rPr>
+          <w:bCs/>
+        </w:rPr>
+        <w:t>.</w:t>
       </w:r>
     </w:p>
     <w:p>
@@ -1362,33 +1366,62 @@
         </w:rPr>
         <w:t xml:space="preserve">ПК – процессор </w:t>
       </w:r>
-      <w:proofErr w:type="spellStart"/>
       <w:r>
         <w:rPr>
           <w:bCs/>
-        </w:rPr>
-        <w:t>Intel</w:t>
-      </w:r>
-      <w:proofErr w:type="spellEnd"/>
+          <w:lang w:val="en-US"/>
+        </w:rPr>
+        <w:t>AMD</w:t>
+      </w:r>
       <w:r>
         <w:rPr>
           <w:bCs/>
         </w:rPr>
         <w:t xml:space="preserve"> </w:t>
       </w:r>
-      <w:proofErr w:type="spellStart"/>
       <w:r>
         <w:rPr>
           <w:bCs/>
-        </w:rPr>
-        <w:t>Core</w:t>
-      </w:r>
-      <w:proofErr w:type="spellEnd"/>
+          <w:lang w:val="en-US"/>
+        </w:rPr>
+        <w:t>Ryzen</w:t>
+      </w:r>
       <w:r>
         <w:rPr>
           <w:bCs/>
         </w:rPr>
-        <w:t xml:space="preserve"> i3-2120 ОЗУ 2 Гб</w:t>
+        <w:t xml:space="preserve"> 7 </w:t>
+      </w:r>
+      <w:r>
+        <w:rPr>
+          <w:bCs/>
+        </w:rPr>
+        <w:t>2700</w:t>
+      </w:r>
+      <w:r>
+        <w:rPr>
+          <w:bCs/>
+          <w:lang w:val="en-US"/>
+        </w:rPr>
+        <w:t>X</w:t>
+      </w:r>
+      <w:r>
+        <w:rPr>
+          <w:bCs/>
+        </w:rPr>
+        <w:t xml:space="preserve"> ОЗУ </w:t>
+      </w:r>
+      <w:r>
+        <w:rPr>
+          <w:bCs/>
+        </w:rPr>
+        <w:t>32</w:t>
+      </w:r>
+      <w:r>
+        <w:rPr>
+          <w:bCs/>
+        </w:rPr>
+        <w:t xml:space="preserve"> Гб</w:t>
       </w:r>
     </w:p>
     <w:p>
@@ -1410,6 +1443,7 @@
         <w:spacing w:after="200" w:line="276" w:lineRule="auto"/>
         <w:rPr>
           <w:bCs/>
+          <w:lang w:val="en-US"/>
         </w:rPr>
       </w:pPr>
       <w:r>
@@ -1442,7 +1476,19 @@
         <w:rPr>
           <w:bCs/>
         </w:rPr>
-        <w:t xml:space="preserve"> 7 </w:t>
+        <w:t xml:space="preserve"> </w:t>
+      </w:r>
+      <w:r>
+        <w:rPr>
+          <w:bCs/>
+        </w:rPr>
+        <w:t>10</w:t>
+      </w:r>
+      <w:r>
+        <w:rPr>
+          <w:bCs/>
+        </w:rPr>
+        <w:t xml:space="preserve"> </w:t>
       </w:r>
       <w:r>
         <w:rPr>
@@ -1483,1893 +1529,1042 @@
         <w:spacing w:after="200" w:line="276" w:lineRule="auto"/>
         <w:rPr>
           <w:bCs/>
-          <w:lang w:val="en-US"/>
         </w:rPr>
       </w:pPr>
       <w:r>
         <w:rPr>
           <w:bCs/>
         </w:rPr>
-        <w:t xml:space="preserve">Сайт </w:t>
-      </w:r>
-      <w:proofErr w:type="spellStart"/>
+        <w:t>Ход работы</w:t>
+      </w:r>
       <w:r>
         <w:rPr>
           <w:bCs/>
           <w:lang w:val="en-US"/>
         </w:rPr>
-        <w:t>nsti</w:t>
+        <w:t>:</w:t>
+      </w:r>
+    </w:p>
+    <w:p>
+      <w:pPr>
+        <w:spacing w:after="200" w:line="276" w:lineRule="auto"/>
+        <w:jc w:val="both"/>
+        <w:rPr>
+          <w:bCs/>
+        </w:rPr>
+      </w:pPr>
+      <w:proofErr w:type="spellStart"/>
+      <w:r>
+        <w:rPr>
+          <w:bCs/>
+        </w:rPr>
+        <w:t>Spyrix</w:t>
+      </w:r>
+      <w:proofErr w:type="spellEnd"/>
+      <w:r>
+        <w:rPr>
+          <w:bCs/>
+        </w:rPr>
+        <w:t xml:space="preserve"> </w:t>
+      </w:r>
+      <w:proofErr w:type="spellStart"/>
+      <w:r>
+        <w:rPr>
+          <w:bCs/>
+        </w:rPr>
+        <w:t>Keylogger</w:t>
+      </w:r>
+      <w:proofErr w:type="spellEnd"/>
+      <w:r>
+        <w:rPr>
+          <w:bCs/>
+        </w:rPr>
+        <w:t xml:space="preserve"> - бесплатный </w:t>
+      </w:r>
+      <w:proofErr w:type="spellStart"/>
+      <w:r>
+        <w:rPr>
+          <w:bCs/>
+        </w:rPr>
+        <w:t>кейлоггер</w:t>
+      </w:r>
+      <w:proofErr w:type="spellEnd"/>
+      <w:r>
+        <w:rPr>
+          <w:bCs/>
+        </w:rPr>
+        <w:t>, позволяющий записывать каждое нажатие клавиши на компьютере. Программа также делает снимки экрана, собирая данные о всех действиях пользователя целевого устройства. Собираемые данные можно просмотреть локально на устройстве или удаленно через защищенный веб аккаунт.</w:t>
+      </w:r>
+    </w:p>
+    <w:p>
+      <w:pPr>
+        <w:spacing w:after="200" w:line="276" w:lineRule="auto"/>
+        <w:jc w:val="both"/>
+        <w:rPr>
+          <w:bCs/>
+        </w:rPr>
+      </w:pPr>
+      <w:r>
+        <w:rPr>
+          <w:bCs/>
+        </w:rPr>
+        <w:t xml:space="preserve">Программа приступает к мониторингу системы сразу же после запуска. Впрочем, вы можете без труда приостановить этот процесс нажатием на кнопку </w:t>
+      </w:r>
+      <w:proofErr w:type="spellStart"/>
+      <w:r>
+        <w:rPr>
+          <w:bCs/>
+        </w:rPr>
+        <w:t>Stop</w:t>
+      </w:r>
+      <w:proofErr w:type="spellEnd"/>
+      <w:r>
+        <w:rPr>
+          <w:bCs/>
+        </w:rPr>
+        <w:t xml:space="preserve"> в левом верхнем углу экрана. Для хранения собранной информации программа использует собственную базу данных, содержимое которой может быть упорядочено по типу события, дате и времени, заголовку окна и другим критериям. Изготовленные снимки экрана можно просматривать прямо в интерфейсе приложения.</w:t>
+      </w:r>
+    </w:p>
+    <w:p>
+      <w:pPr>
+        <w:spacing w:after="200" w:line="276" w:lineRule="auto"/>
+        <w:jc w:val="both"/>
+        <w:rPr>
+          <w:bCs/>
+        </w:rPr>
+      </w:pPr>
+      <w:r>
+        <w:rPr>
+          <w:bCs/>
+        </w:rPr>
+        <w:t xml:space="preserve">Интерфейс приложения, установленный по умолчанию, выглядит достаточно привлекательно. Однако для наиболее разборчивых пользователей разработчики подготовили целый набор «скинов», обеспечивающих визуальное сходство </w:t>
+      </w:r>
+      <w:proofErr w:type="spellStart"/>
+      <w:r>
+        <w:rPr>
+          <w:bCs/>
+        </w:rPr>
+        <w:t>Spyrix</w:t>
+      </w:r>
+      <w:proofErr w:type="spellEnd"/>
+      <w:r>
+        <w:rPr>
+          <w:bCs/>
+        </w:rPr>
+        <w:t xml:space="preserve"> </w:t>
+      </w:r>
+      <w:proofErr w:type="spellStart"/>
+      <w:r>
+        <w:rPr>
+          <w:bCs/>
+        </w:rPr>
+        <w:t>Keylogger</w:t>
+      </w:r>
+      <w:proofErr w:type="spellEnd"/>
+      <w:r>
+        <w:rPr>
+          <w:bCs/>
+        </w:rPr>
+        <w:t xml:space="preserve"> с приложениями для платформ </w:t>
+      </w:r>
+      <w:proofErr w:type="spellStart"/>
+      <w:r>
+        <w:rPr>
+          <w:bCs/>
+        </w:rPr>
+        <w:t>Android</w:t>
+      </w:r>
+      <w:proofErr w:type="spellEnd"/>
+      <w:r>
+        <w:rPr>
+          <w:bCs/>
+        </w:rPr>
+        <w:t xml:space="preserve">, </w:t>
+      </w:r>
+      <w:proofErr w:type="spellStart"/>
+      <w:r>
+        <w:rPr>
+          <w:bCs/>
+        </w:rPr>
+        <w:t>Ubuntu</w:t>
+      </w:r>
+      <w:proofErr w:type="spellEnd"/>
+      <w:r>
+        <w:rPr>
+          <w:bCs/>
+        </w:rPr>
+        <w:t xml:space="preserve">, </w:t>
+      </w:r>
+      <w:proofErr w:type="spellStart"/>
+      <w:r>
+        <w:rPr>
+          <w:bCs/>
+        </w:rPr>
+        <w:t>iOS</w:t>
+      </w:r>
+      <w:proofErr w:type="spellEnd"/>
+      <w:r>
+        <w:rPr>
+          <w:bCs/>
+        </w:rPr>
+        <w:t xml:space="preserve"> и др. Альтернативные варианты оформления доступны в диалоговом окне настроек. Здесь же пользователь сможет активировать функцию автоматического запуска программы при загрузке Windows, изменить язык интерфейса и указать периодичность создания «скриншотов».</w:t>
+      </w:r>
+    </w:p>
+    <w:p>
+      <w:pPr>
+        <w:spacing w:after="200" w:line="276" w:lineRule="auto"/>
+        <w:rPr>
+          <w:bCs/>
+        </w:rPr>
+      </w:pPr>
+      <w:r>
+        <w:rPr>
+          <w:bCs/>
+        </w:rPr>
+        <w:t>Контрольные вопросы</w:t>
+      </w:r>
+    </w:p>
+    <w:p>
+      <w:pPr>
+        <w:pStyle w:val="a3"/>
+        <w:numPr>
+          <w:ilvl w:val="0"/>
+          <w:numId w:val="42"/>
+        </w:numPr>
+        <w:tabs>
+          <w:tab w:val="left" w:pos="822"/>
+        </w:tabs>
+        <w:adjustRightInd/>
+        <w:spacing w:before="158"/>
+        <w:ind w:hanging="361"/>
+        <w:contextualSpacing w:val="0"/>
+        <w:rPr>
+          <w:sz w:val="24"/>
+          <w:szCs w:val="24"/>
+        </w:rPr>
+      </w:pPr>
+      <w:r>
+        <w:rPr>
+          <w:sz w:val="24"/>
+          <w:szCs w:val="24"/>
+        </w:rPr>
+        <w:t>Что такое</w:t>
+      </w:r>
+      <w:r>
+        <w:rPr>
+          <w:spacing w:val="-1"/>
+          <w:sz w:val="24"/>
+          <w:szCs w:val="24"/>
+        </w:rPr>
+        <w:t xml:space="preserve"> </w:t>
+      </w:r>
+      <w:proofErr w:type="spellStart"/>
+      <w:r>
+        <w:rPr>
+          <w:sz w:val="24"/>
+          <w:szCs w:val="24"/>
+        </w:rPr>
+        <w:t>кейлоггер?</w:t>
+      </w:r>
+      <w:proofErr w:type="spellEnd"/>
+      <w:r>
+        <w:rPr>
+          <w:sz w:val="24"/>
+          <w:szCs w:val="24"/>
+        </w:rPr>
+        <w:br/>
+        <w:t xml:space="preserve">Это </w:t>
+      </w:r>
+      <w:r>
+        <w:rPr>
+          <w:sz w:val="24"/>
+          <w:szCs w:val="24"/>
+        </w:rPr>
+        <w:t>программное обеспечение или аппаратное устройство, регистрирующее различные действия пользователя</w:t>
+      </w:r>
+    </w:p>
+    <w:p>
+      <w:pPr>
+        <w:pStyle w:val="a3"/>
+        <w:numPr>
+          <w:ilvl w:val="0"/>
+          <w:numId w:val="42"/>
+        </w:numPr>
+        <w:tabs>
+          <w:tab w:val="left" w:pos="822"/>
+        </w:tabs>
+        <w:adjustRightInd/>
+        <w:spacing w:before="161"/>
+        <w:ind w:hanging="361"/>
+        <w:contextualSpacing w:val="0"/>
+        <w:rPr>
+          <w:sz w:val="24"/>
+          <w:szCs w:val="24"/>
+        </w:rPr>
+      </w:pPr>
+      <w:r>
+        <w:rPr>
+          <w:sz w:val="24"/>
+          <w:szCs w:val="24"/>
+        </w:rPr>
+        <w:t>В чём заключается принцип построения</w:t>
+      </w:r>
+      <w:r>
+        <w:rPr>
+          <w:spacing w:val="-5"/>
+          <w:sz w:val="24"/>
+          <w:szCs w:val="24"/>
+        </w:rPr>
+        <w:t xml:space="preserve"> </w:t>
+      </w:r>
+      <w:proofErr w:type="spellStart"/>
+      <w:r>
+        <w:rPr>
+          <w:sz w:val="24"/>
+          <w:szCs w:val="24"/>
+        </w:rPr>
+        <w:t>кейлоггеров?</w:t>
+      </w:r>
+      <w:proofErr w:type="spellEnd"/>
+      <w:r>
+        <w:rPr>
+          <w:sz w:val="24"/>
+          <w:szCs w:val="24"/>
+        </w:rPr>
+        <w:br/>
+      </w:r>
+      <w:r>
+        <w:rPr>
+          <w:sz w:val="24"/>
+          <w:szCs w:val="24"/>
+        </w:rPr>
+        <w:t xml:space="preserve">Принципиальная идея </w:t>
+      </w:r>
+      <w:proofErr w:type="spellStart"/>
+      <w:r>
+        <w:rPr>
+          <w:sz w:val="24"/>
+          <w:szCs w:val="24"/>
+        </w:rPr>
+        <w:t>кейлоггера</w:t>
+      </w:r>
+      <w:proofErr w:type="spellEnd"/>
+      <w:r>
+        <w:rPr>
+          <w:sz w:val="24"/>
+          <w:szCs w:val="24"/>
+        </w:rPr>
+        <w:t xml:space="preserve"> состоит в том, чтобы внедриться между любыми двумя звеньями в цепи прохождения сигнала от нажатия пользователем клавиш на клавиатуре до появления символов на экране</w:t>
+      </w:r>
+    </w:p>
+    <w:p>
+      <w:pPr>
+        <w:pStyle w:val="a3"/>
+        <w:numPr>
+          <w:ilvl w:val="0"/>
+          <w:numId w:val="42"/>
+        </w:numPr>
+        <w:tabs>
+          <w:tab w:val="left" w:pos="822"/>
+        </w:tabs>
+        <w:adjustRightInd/>
+        <w:spacing w:before="160" w:line="360" w:lineRule="auto"/>
+        <w:ind w:left="821" w:right="797"/>
+        <w:contextualSpacing w:val="0"/>
+        <w:rPr>
+          <w:sz w:val="24"/>
+          <w:szCs w:val="24"/>
+        </w:rPr>
+      </w:pPr>
+      <w:r>
+        <w:rPr>
+          <w:sz w:val="24"/>
+          <w:szCs w:val="24"/>
+        </w:rPr>
+        <w:t>Поясните, какие базовые технологии перехвата нажатий клавиш и событий мыши заложены в</w:t>
+      </w:r>
+      <w:r>
+        <w:rPr>
+          <w:spacing w:val="-3"/>
+          <w:sz w:val="24"/>
+          <w:szCs w:val="24"/>
+        </w:rPr>
+        <w:t xml:space="preserve"> </w:t>
+      </w:r>
+      <w:proofErr w:type="spellStart"/>
+      <w:r>
+        <w:rPr>
+          <w:sz w:val="24"/>
+          <w:szCs w:val="24"/>
+        </w:rPr>
+        <w:t>кейлоггеры?</w:t>
+      </w:r>
+      <w:proofErr w:type="spellEnd"/>
+      <w:r>
+        <w:rPr>
+          <w:sz w:val="24"/>
+          <w:szCs w:val="24"/>
+        </w:rPr>
+        <w:br/>
+      </w:r>
+      <w:proofErr w:type="spellStart"/>
+      <w:r>
+        <w:rPr>
+          <w:sz w:val="24"/>
+          <w:szCs w:val="24"/>
+        </w:rPr>
+        <w:t>Существует</w:t>
+      </w:r>
+      <w:proofErr w:type="spellEnd"/>
+      <w:r>
+        <w:rPr>
+          <w:sz w:val="24"/>
+          <w:szCs w:val="24"/>
+        </w:rPr>
+        <w:t xml:space="preserve"> несколько базовых технологий перехвата нажатий клавиш и событий мыши, на основе которых создано множество </w:t>
+      </w:r>
+      <w:proofErr w:type="spellStart"/>
+      <w:r>
+        <w:rPr>
+          <w:sz w:val="24"/>
+          <w:szCs w:val="24"/>
+        </w:rPr>
+        <w:t>кейлоггеров</w:t>
+      </w:r>
+      <w:proofErr w:type="spellEnd"/>
+      <w:r>
+        <w:rPr>
+          <w:sz w:val="24"/>
+          <w:szCs w:val="24"/>
+        </w:rPr>
+        <w:t xml:space="preserve">. Однако перед </w:t>
+      </w:r>
+      <w:proofErr w:type="gramStart"/>
+      <w:r>
+        <w:rPr>
+          <w:sz w:val="24"/>
+          <w:szCs w:val="24"/>
+        </w:rPr>
+        <w:t>тем</w:t>
+      </w:r>
+      <w:proofErr w:type="gramEnd"/>
+      <w:r>
+        <w:rPr>
+          <w:sz w:val="24"/>
+          <w:szCs w:val="24"/>
+        </w:rPr>
+        <w:t xml:space="preserve"> как рассматривать конкретные типы </w:t>
+      </w:r>
+      <w:proofErr w:type="spellStart"/>
+      <w:r>
+        <w:rPr>
+          <w:sz w:val="24"/>
+          <w:szCs w:val="24"/>
+        </w:rPr>
+        <w:t>кейлоггеров</w:t>
+      </w:r>
+      <w:proofErr w:type="spellEnd"/>
+      <w:r>
+        <w:rPr>
+          <w:sz w:val="24"/>
+          <w:szCs w:val="24"/>
+        </w:rPr>
+        <w:t>, необходимо познакомиться со схемой обработки клавиатурного ввода, реализованной в ОС Windows.</w:t>
+      </w:r>
+    </w:p>
+    <w:p>
+      <w:pPr>
+        <w:pStyle w:val="a3"/>
+        <w:numPr>
+          <w:ilvl w:val="0"/>
+          <w:numId w:val="42"/>
+        </w:numPr>
+        <w:tabs>
+          <w:tab w:val="left" w:pos="822"/>
+          <w:tab w:val="left" w:pos="1800"/>
+          <w:tab w:val="left" w:pos="3181"/>
+          <w:tab w:val="left" w:pos="4800"/>
+          <w:tab w:val="left" w:pos="6507"/>
+          <w:tab w:val="left" w:pos="8216"/>
+          <w:tab w:val="left" w:pos="8620"/>
+          <w:tab w:val="left" w:pos="9006"/>
+        </w:tabs>
+        <w:adjustRightInd/>
+        <w:spacing w:before="1" w:line="360" w:lineRule="auto"/>
+        <w:ind w:left="821" w:right="113"/>
+        <w:contextualSpacing w:val="0"/>
+        <w:rPr>
+          <w:sz w:val="24"/>
+          <w:szCs w:val="24"/>
+        </w:rPr>
+      </w:pPr>
+      <w:r>
+        <w:rPr>
+          <w:sz w:val="24"/>
+          <w:szCs w:val="24"/>
+        </w:rPr>
+        <w:t>Какие</w:t>
+      </w:r>
+      <w:r>
+        <w:rPr>
+          <w:sz w:val="24"/>
+          <w:szCs w:val="24"/>
+        </w:rPr>
+        <w:tab/>
+        <w:t>варианты</w:t>
+      </w:r>
+      <w:r>
+        <w:rPr>
+          <w:sz w:val="24"/>
+          <w:szCs w:val="24"/>
+        </w:rPr>
+        <w:tab/>
+        <w:t>реализации</w:t>
+      </w:r>
+      <w:r>
+        <w:rPr>
+          <w:sz w:val="24"/>
+          <w:szCs w:val="24"/>
+        </w:rPr>
+        <w:tab/>
+      </w:r>
+      <w:proofErr w:type="spellStart"/>
+      <w:r>
+        <w:rPr>
+          <w:sz w:val="24"/>
+          <w:szCs w:val="24"/>
+        </w:rPr>
+        <w:t>кейлоггеров</w:t>
+      </w:r>
+      <w:proofErr w:type="spellEnd"/>
+      <w:r>
+        <w:rPr>
+          <w:sz w:val="24"/>
+          <w:szCs w:val="24"/>
+        </w:rPr>
+        <w:tab/>
+        <w:t>существуют</w:t>
+      </w:r>
+      <w:r>
+        <w:rPr>
+          <w:sz w:val="24"/>
+          <w:szCs w:val="24"/>
+        </w:rPr>
+        <w:tab/>
+        <w:t>и</w:t>
+      </w:r>
+      <w:r>
+        <w:rPr>
+          <w:sz w:val="24"/>
+          <w:szCs w:val="24"/>
+        </w:rPr>
+        <w:tab/>
+        <w:t>в</w:t>
+      </w:r>
+      <w:r>
+        <w:rPr>
+          <w:sz w:val="24"/>
+          <w:szCs w:val="24"/>
+        </w:rPr>
+        <w:tab/>
+      </w:r>
+      <w:r>
+        <w:rPr>
+          <w:spacing w:val="-6"/>
+          <w:sz w:val="24"/>
+          <w:szCs w:val="24"/>
+        </w:rPr>
+        <w:t xml:space="preserve">чём </w:t>
+      </w:r>
+      <w:r>
+        <w:rPr>
+          <w:sz w:val="24"/>
+          <w:szCs w:val="24"/>
+        </w:rPr>
+        <w:t>заключается их</w:t>
+      </w:r>
+      <w:r>
+        <w:rPr>
+          <w:spacing w:val="-3"/>
+          <w:sz w:val="24"/>
+          <w:szCs w:val="24"/>
+        </w:rPr>
+        <w:t xml:space="preserve"> </w:t>
+      </w:r>
+      <w:r>
+        <w:rPr>
+          <w:sz w:val="24"/>
+          <w:szCs w:val="24"/>
+        </w:rPr>
+        <w:t>сущность?</w:t>
+      </w:r>
+      <w:r>
+        <w:rPr>
+          <w:sz w:val="24"/>
+          <w:szCs w:val="24"/>
+        </w:rPr>
+        <w:br/>
+      </w:r>
+      <w:proofErr w:type="spellStart"/>
+      <w:r>
+        <w:rPr>
+          <w:sz w:val="24"/>
+          <w:szCs w:val="24"/>
+        </w:rPr>
+        <w:t>Кейлоггеры</w:t>
+      </w:r>
+      <w:proofErr w:type="spellEnd"/>
+      <w:r>
+        <w:rPr>
+          <w:sz w:val="24"/>
+          <w:szCs w:val="24"/>
+        </w:rPr>
+        <w:t xml:space="preserve"> пользовательского режима</w:t>
+      </w:r>
+      <w:r>
+        <w:rPr>
+          <w:sz w:val="24"/>
+          <w:szCs w:val="24"/>
+        </w:rPr>
+        <w:t xml:space="preserve"> (работают на уровне программ)</w:t>
+      </w:r>
+      <w:r>
+        <w:rPr>
+          <w:sz w:val="24"/>
+          <w:szCs w:val="24"/>
+        </w:rPr>
+        <w:br/>
+      </w:r>
+      <w:proofErr w:type="spellStart"/>
+      <w:r>
+        <w:rPr>
+          <w:sz w:val="24"/>
+          <w:szCs w:val="24"/>
+        </w:rPr>
+        <w:t>Кейлоггеры</w:t>
+      </w:r>
+      <w:proofErr w:type="spellEnd"/>
+      <w:r>
+        <w:rPr>
+          <w:sz w:val="24"/>
+          <w:szCs w:val="24"/>
+        </w:rPr>
+        <w:t xml:space="preserve"> режима ядра</w:t>
+      </w:r>
+      <w:r>
+        <w:rPr>
+          <w:sz w:val="24"/>
+          <w:szCs w:val="24"/>
+        </w:rPr>
+        <w:t xml:space="preserve"> </w:t>
+      </w:r>
+      <w:r>
+        <w:rPr>
+          <w:sz w:val="24"/>
+          <w:szCs w:val="24"/>
+        </w:rPr>
+        <w:t xml:space="preserve">(работают на уровне </w:t>
+      </w:r>
+      <w:r>
+        <w:rPr>
+          <w:sz w:val="24"/>
+          <w:szCs w:val="24"/>
+        </w:rPr>
+        <w:t>ядра</w:t>
+      </w:r>
+      <w:r>
+        <w:rPr>
+          <w:sz w:val="24"/>
+          <w:szCs w:val="24"/>
+        </w:rPr>
+        <w:t>)</w:t>
+      </w:r>
+    </w:p>
+    <w:p>
+      <w:pPr>
+        <w:pStyle w:val="a3"/>
+        <w:numPr>
+          <w:ilvl w:val="0"/>
+          <w:numId w:val="42"/>
+        </w:numPr>
+        <w:tabs>
+          <w:tab w:val="left" w:pos="822"/>
+        </w:tabs>
+        <w:adjustRightInd/>
+        <w:spacing w:line="321" w:lineRule="exact"/>
+        <w:ind w:hanging="361"/>
+        <w:contextualSpacing w:val="0"/>
+        <w:rPr>
+          <w:sz w:val="24"/>
+          <w:szCs w:val="24"/>
+          <w:lang w:val="en-US"/>
+        </w:rPr>
+      </w:pPr>
+      <w:r>
+        <w:rPr>
+          <w:sz w:val="24"/>
+          <w:szCs w:val="24"/>
+        </w:rPr>
+        <w:t xml:space="preserve">Какие способы распространения </w:t>
+      </w:r>
+      <w:proofErr w:type="spellStart"/>
+      <w:r>
+        <w:rPr>
+          <w:sz w:val="24"/>
+          <w:szCs w:val="24"/>
+        </w:rPr>
+        <w:t>кейлоггеров</w:t>
+      </w:r>
+      <w:proofErr w:type="spellEnd"/>
+      <w:r>
+        <w:rPr>
+          <w:sz w:val="24"/>
+          <w:szCs w:val="24"/>
+        </w:rPr>
+        <w:t xml:space="preserve"> вам</w:t>
+      </w:r>
+      <w:r>
+        <w:rPr>
+          <w:spacing w:val="-12"/>
+          <w:sz w:val="24"/>
+          <w:szCs w:val="24"/>
+        </w:rPr>
+        <w:t xml:space="preserve"> </w:t>
+      </w:r>
+      <w:r>
+        <w:rPr>
+          <w:sz w:val="24"/>
+          <w:szCs w:val="24"/>
+        </w:rPr>
+        <w:t>известны?</w:t>
+      </w:r>
+      <w:r>
+        <w:rPr>
+          <w:sz w:val="24"/>
+          <w:szCs w:val="24"/>
+        </w:rPr>
+        <w:br/>
+        <w:t>1. Вирусы</w:t>
+      </w:r>
+      <w:r>
+        <w:rPr>
+          <w:sz w:val="24"/>
+          <w:szCs w:val="24"/>
+        </w:rPr>
+        <w:br/>
+        <w:t>2. Социальная инженерия</w:t>
+      </w:r>
+      <w:r>
+        <w:rPr>
+          <w:sz w:val="24"/>
+          <w:szCs w:val="24"/>
+        </w:rPr>
+        <w:br/>
+        <w:t xml:space="preserve">3. </w:t>
+      </w:r>
+      <w:r>
+        <w:rPr>
+          <w:sz w:val="24"/>
+          <w:szCs w:val="24"/>
+          <w:lang w:val="en-US"/>
+        </w:rPr>
+        <w:t>Backdoors</w:t>
+      </w:r>
+      <w:r>
+        <w:rPr>
+          <w:sz w:val="24"/>
+          <w:szCs w:val="24"/>
+          <w:lang w:val="en-US"/>
+        </w:rPr>
+        <w:br/>
+        <w:t xml:space="preserve">4. </w:t>
+      </w:r>
+      <w:r>
+        <w:rPr>
+          <w:sz w:val="24"/>
+          <w:szCs w:val="24"/>
+          <w:lang w:val="en-US"/>
+        </w:rPr>
+        <w:t>Sniffing</w:t>
+      </w:r>
+      <w:r>
+        <w:rPr>
+          <w:sz w:val="24"/>
+          <w:szCs w:val="24"/>
+          <w:lang w:val="en-US"/>
+        </w:rPr>
+        <w:br/>
+        <w:t xml:space="preserve">5. </w:t>
+      </w:r>
+      <w:proofErr w:type="spellStart"/>
+      <w:r>
+        <w:rPr>
+          <w:sz w:val="24"/>
+          <w:szCs w:val="24"/>
+        </w:rPr>
+        <w:t>Фарминг</w:t>
+      </w:r>
+      <w:proofErr w:type="spellEnd"/>
+      <w:r>
+        <w:rPr>
+          <w:sz w:val="24"/>
+          <w:szCs w:val="24"/>
+          <w:lang w:val="en-US"/>
+        </w:rPr>
+        <w:br/>
+        <w:t xml:space="preserve">6. </w:t>
+      </w:r>
+      <w:r>
+        <w:rPr>
+          <w:sz w:val="24"/>
+          <w:szCs w:val="24"/>
+          <w:lang w:val="en-US"/>
+        </w:rPr>
+        <w:t>DNS poisoning</w:t>
+      </w:r>
+      <w:r>
+        <w:rPr>
+          <w:sz w:val="24"/>
+          <w:szCs w:val="24"/>
+          <w:lang w:val="en-US"/>
+        </w:rPr>
+        <w:br/>
+      </w:r>
+      <w:r>
+        <w:rPr>
+          <w:sz w:val="24"/>
+          <w:szCs w:val="24"/>
+        </w:rPr>
+        <w:t>и</w:t>
+      </w:r>
+      <w:r>
+        <w:rPr>
+          <w:sz w:val="24"/>
+          <w:szCs w:val="24"/>
+          <w:lang w:val="en-US"/>
+        </w:rPr>
+        <w:t xml:space="preserve"> </w:t>
+      </w:r>
+      <w:proofErr w:type="spellStart"/>
+      <w:r>
+        <w:rPr>
+          <w:sz w:val="24"/>
+          <w:szCs w:val="24"/>
+        </w:rPr>
+        <w:t>др</w:t>
       </w:r>
       <w:proofErr w:type="spellEnd"/>
     </w:p>
     <w:p>
       <w:pPr>
-        <w:spacing w:after="200" w:line="276" w:lineRule="auto"/>
-        <w:rPr>
-          <w:b/>
-        </w:rPr>
-      </w:pPr>
-      <w:r>
-        <w:rPr>
-          <w:b/>
-        </w:rPr>
-        <w:t>Виды возможных угроз</w:t>
-      </w:r>
-    </w:p>
-    <w:tbl>
-      <w:tblPr>
-        <w:tblStyle w:val="ac"/>
-        <w:tblW w:w="0" w:type="auto"/>
-        <w:tblLook w:val="04A0" w:firstRow="1" w:lastRow="0" w:firstColumn="1" w:lastColumn="0" w:noHBand="0" w:noVBand="1"/>
-      </w:tblPr>
-      <w:tblGrid>
-        <w:gridCol w:w="4672"/>
-        <w:gridCol w:w="4673"/>
-      </w:tblGrid>
-      <w:tr>
-        <w:tc>
-          <w:tcPr>
-            <w:tcW w:w="4672" w:type="dxa"/>
-          </w:tcPr>
-          <w:p>
-            <w:pPr>
-              <w:spacing w:after="200" w:line="276" w:lineRule="auto"/>
-              <w:rPr>
-                <w:b/>
-              </w:rPr>
-            </w:pPr>
-          </w:p>
-        </w:tc>
-        <w:tc>
-          <w:tcPr>
-            <w:tcW w:w="4673" w:type="dxa"/>
-          </w:tcPr>
-          <w:p>
-            <w:pPr>
-              <w:spacing w:after="200" w:line="276" w:lineRule="auto"/>
-              <w:rPr>
-                <w:b/>
-              </w:rPr>
-            </w:pPr>
-          </w:p>
-        </w:tc>
-      </w:tr>
-      <w:tr>
-        <w:tc>
-          <w:tcPr>
-            <w:tcW w:w="4672" w:type="dxa"/>
-          </w:tcPr>
-          <w:p>
-            <w:pPr>
-              <w:spacing w:after="200" w:line="276" w:lineRule="auto"/>
-              <w:rPr>
-                <w:b/>
-              </w:rPr>
-            </w:pPr>
-            <w:bookmarkStart w:id="0" w:name="_Hlk55991942"/>
-            <w:r>
-              <w:t>физической целостности</w:t>
-            </w:r>
-            <w:bookmarkEnd w:id="0"/>
-          </w:p>
-        </w:tc>
-        <w:tc>
-          <w:tcPr>
-            <w:tcW w:w="4673" w:type="dxa"/>
-          </w:tcPr>
-          <w:p>
-            <w:pPr>
-              <w:spacing w:after="200" w:line="276" w:lineRule="auto"/>
-              <w:rPr>
-                <w:b/>
-              </w:rPr>
-            </w:pPr>
-            <w:r>
-              <w:rPr>
-                <w:b/>
-              </w:rPr>
-              <w:t>+</w:t>
-            </w:r>
-          </w:p>
-        </w:tc>
-      </w:tr>
-      <w:tr>
-        <w:tc>
-          <w:tcPr>
-            <w:tcW w:w="4672" w:type="dxa"/>
-          </w:tcPr>
-          <w:p>
-            <w:pPr>
-              <w:spacing w:after="200" w:line="276" w:lineRule="auto"/>
-              <w:rPr>
-                <w:b/>
-              </w:rPr>
-            </w:pPr>
-            <w:bookmarkStart w:id="1" w:name="_Hlk55991955"/>
-            <w:r>
-              <w:t>логической целостности</w:t>
-            </w:r>
-            <w:bookmarkEnd w:id="1"/>
-          </w:p>
-        </w:tc>
-        <w:tc>
-          <w:tcPr>
-            <w:tcW w:w="4673" w:type="dxa"/>
-          </w:tcPr>
-          <w:p>
-            <w:pPr>
-              <w:spacing w:after="200" w:line="276" w:lineRule="auto"/>
-              <w:rPr>
-                <w:b/>
-              </w:rPr>
-            </w:pPr>
-            <w:r>
-              <w:rPr>
-                <w:b/>
-              </w:rPr>
-              <w:t>+</w:t>
-            </w:r>
-          </w:p>
-        </w:tc>
-      </w:tr>
-      <w:tr>
-        <w:tc>
-          <w:tcPr>
-            <w:tcW w:w="4672" w:type="dxa"/>
-          </w:tcPr>
-          <w:p>
-            <w:pPr>
-              <w:spacing w:after="200" w:line="276" w:lineRule="auto"/>
-              <w:rPr>
-                <w:b/>
-              </w:rPr>
-            </w:pPr>
-            <w:bookmarkStart w:id="2" w:name="_Hlk55991969"/>
-            <w:r>
-              <w:t>содержания</w:t>
-            </w:r>
-            <w:bookmarkEnd w:id="2"/>
-          </w:p>
-        </w:tc>
-        <w:tc>
-          <w:tcPr>
-            <w:tcW w:w="4673" w:type="dxa"/>
-          </w:tcPr>
-          <w:p>
-            <w:pPr>
-              <w:spacing w:after="200" w:line="276" w:lineRule="auto"/>
-              <w:rPr>
-                <w:b/>
-              </w:rPr>
-            </w:pPr>
-            <w:r>
-              <w:rPr>
-                <w:b/>
-              </w:rPr>
-              <w:t>+</w:t>
-            </w:r>
-          </w:p>
-        </w:tc>
-      </w:tr>
-      <w:tr>
-        <w:tc>
-          <w:tcPr>
-            <w:tcW w:w="4672" w:type="dxa"/>
-          </w:tcPr>
-          <w:p>
-            <w:pPr>
-              <w:spacing w:after="200" w:line="276" w:lineRule="auto"/>
-              <w:rPr>
-                <w:b/>
-              </w:rPr>
-            </w:pPr>
-            <w:bookmarkStart w:id="3" w:name="_Hlk55991983"/>
-            <w:r>
-              <w:t>конфиденциальности</w:t>
-            </w:r>
-            <w:bookmarkEnd w:id="3"/>
-          </w:p>
-        </w:tc>
-        <w:tc>
-          <w:tcPr>
-            <w:tcW w:w="4673" w:type="dxa"/>
-          </w:tcPr>
-          <w:p>
-            <w:pPr>
-              <w:spacing w:after="200" w:line="276" w:lineRule="auto"/>
-              <w:rPr>
-                <w:b/>
-              </w:rPr>
-            </w:pPr>
-            <w:r>
-              <w:rPr>
-                <w:b/>
-              </w:rPr>
-              <w:t>+</w:t>
-            </w:r>
-          </w:p>
-        </w:tc>
-      </w:tr>
-      <w:tr>
-        <w:tc>
-          <w:tcPr>
-            <w:tcW w:w="4672" w:type="dxa"/>
-          </w:tcPr>
-          <w:p>
-            <w:pPr>
-              <w:spacing w:after="200" w:line="276" w:lineRule="auto"/>
-              <w:rPr>
-                <w:b/>
-              </w:rPr>
-            </w:pPr>
-            <w:bookmarkStart w:id="4" w:name="_Hlk55991999"/>
-            <w:r>
-              <w:t>прав собственности на информацию</w:t>
-            </w:r>
-            <w:bookmarkEnd w:id="4"/>
-          </w:p>
-        </w:tc>
-        <w:tc>
-          <w:tcPr>
-            <w:tcW w:w="4673" w:type="dxa"/>
-          </w:tcPr>
-          <w:p>
-            <w:pPr>
-              <w:spacing w:after="200" w:line="276" w:lineRule="auto"/>
-              <w:rPr>
-                <w:b/>
-              </w:rPr>
-            </w:pPr>
-            <w:r>
-              <w:rPr>
-                <w:b/>
-              </w:rPr>
-              <w:t>+</w:t>
-            </w:r>
-          </w:p>
-        </w:tc>
-      </w:tr>
-    </w:tbl>
-    <w:p>
-      <w:pPr>
-        <w:spacing w:after="200" w:line="276" w:lineRule="auto"/>
-        <w:rPr>
-          <w:b/>
-        </w:rPr>
-      </w:pPr>
+        <w:pStyle w:val="a3"/>
+        <w:numPr>
+          <w:ilvl w:val="0"/>
+          <w:numId w:val="42"/>
+        </w:numPr>
+        <w:tabs>
+          <w:tab w:val="left" w:pos="822"/>
+        </w:tabs>
+        <w:adjustRightInd/>
+        <w:spacing w:before="161"/>
+        <w:ind w:hanging="361"/>
+        <w:contextualSpacing w:val="0"/>
+        <w:rPr>
+          <w:sz w:val="24"/>
+          <w:szCs w:val="24"/>
+        </w:rPr>
+      </w:pPr>
+      <w:r>
+        <w:rPr>
+          <w:sz w:val="24"/>
+          <w:szCs w:val="24"/>
+        </w:rPr>
+        <w:t xml:space="preserve">В чём заключаются методы защиты от </w:t>
+      </w:r>
+      <w:proofErr w:type="spellStart"/>
+      <w:proofErr w:type="gramStart"/>
+      <w:r>
+        <w:rPr>
+          <w:sz w:val="24"/>
+          <w:szCs w:val="24"/>
+        </w:rPr>
+        <w:t>кейлоггеров</w:t>
+      </w:r>
+      <w:proofErr w:type="spellEnd"/>
+      <w:r>
+        <w:rPr>
+          <w:spacing w:val="-7"/>
+          <w:sz w:val="24"/>
+          <w:szCs w:val="24"/>
+        </w:rPr>
+        <w:t xml:space="preserve"> </w:t>
+      </w:r>
+      <w:r>
+        <w:rPr>
+          <w:sz w:val="24"/>
+          <w:szCs w:val="24"/>
+        </w:rPr>
+        <w:t>?</w:t>
+      </w:r>
+      <w:proofErr w:type="gramEnd"/>
+      <w:r>
+        <w:rPr>
+          <w:sz w:val="24"/>
+          <w:szCs w:val="24"/>
+        </w:rPr>
+        <w:br/>
+        <w:t>Контролировании ПО перед установкой.</w:t>
+      </w:r>
     </w:p>
     <w:p>
       <w:pPr>
-        <w:spacing w:after="200" w:line="276" w:lineRule="auto"/>
-        <w:rPr>
-          <w:b/>
-        </w:rPr>
-      </w:pPr>
-      <w:r>
-        <w:rPr>
-          <w:b/>
-        </w:rPr>
-        <w:t>Характер происхождения угроз</w:t>
-      </w:r>
-    </w:p>
-    <w:tbl>
-      <w:tblPr>
-        <w:tblStyle w:val="ac"/>
-        <w:tblW w:w="0" w:type="auto"/>
-        <w:tblLook w:val="04A0" w:firstRow="1" w:lastRow="0" w:firstColumn="1" w:lastColumn="0" w:noHBand="0" w:noVBand="1"/>
-      </w:tblPr>
-      <w:tblGrid>
-        <w:gridCol w:w="4672"/>
-        <w:gridCol w:w="4673"/>
-      </w:tblGrid>
-      <w:tr>
-        <w:tc>
-          <w:tcPr>
-            <w:tcW w:w="4672" w:type="dxa"/>
-          </w:tcPr>
-          <w:p>
-            <w:pPr>
-              <w:spacing w:after="200" w:line="276" w:lineRule="auto"/>
-              <w:rPr>
-                <w:b/>
-              </w:rPr>
-            </w:pPr>
-          </w:p>
-        </w:tc>
-        <w:tc>
-          <w:tcPr>
-            <w:tcW w:w="4673" w:type="dxa"/>
-          </w:tcPr>
-          <w:p>
-            <w:pPr>
-              <w:spacing w:after="200" w:line="276" w:lineRule="auto"/>
-              <w:rPr>
-                <w:b/>
-              </w:rPr>
-            </w:pPr>
-          </w:p>
-        </w:tc>
-      </w:tr>
-      <w:tr>
-        <w:tc>
-          <w:tcPr>
-            <w:tcW w:w="9345" w:type="dxa"/>
-            <w:gridSpan w:val="2"/>
-          </w:tcPr>
-          <w:p>
-            <w:pPr>
-              <w:spacing w:after="200" w:line="276" w:lineRule="auto"/>
-              <w:jc w:val="center"/>
-              <w:rPr>
-                <w:b/>
-              </w:rPr>
-            </w:pPr>
-            <w:r>
-              <w:rPr>
-                <w:color w:val="646464"/>
-              </w:rPr>
-              <w:t>Умышленные факторы</w:t>
-            </w:r>
-          </w:p>
-        </w:tc>
-      </w:tr>
-      <w:tr>
-        <w:tc>
-          <w:tcPr>
-            <w:tcW w:w="4672" w:type="dxa"/>
-          </w:tcPr>
-          <w:p>
-            <w:pPr>
-              <w:spacing w:after="200" w:line="276" w:lineRule="auto"/>
-              <w:rPr>
-                <w:b/>
-              </w:rPr>
-            </w:pPr>
-            <w:r>
-              <w:rPr>
-                <w:color w:val="646464"/>
-              </w:rPr>
-              <w:t>хищение носителей информации;</w:t>
-            </w:r>
-          </w:p>
-        </w:tc>
-        <w:tc>
-          <w:tcPr>
-            <w:tcW w:w="4673" w:type="dxa"/>
-          </w:tcPr>
-          <w:p>
-            <w:pPr>
-              <w:spacing w:after="200" w:line="276" w:lineRule="auto"/>
-              <w:rPr>
-                <w:b/>
-              </w:rPr>
-            </w:pPr>
-            <w:r>
-              <w:rPr>
-                <w:b/>
-              </w:rPr>
-              <w:t>+</w:t>
-            </w:r>
-          </w:p>
-        </w:tc>
-      </w:tr>
-      <w:tr>
-        <w:tc>
-          <w:tcPr>
-            <w:tcW w:w="4672" w:type="dxa"/>
-          </w:tcPr>
-          <w:p>
-            <w:pPr>
-              <w:spacing w:after="200" w:line="276" w:lineRule="auto"/>
-              <w:rPr>
-                <w:b/>
-              </w:rPr>
-            </w:pPr>
-            <w:r>
-              <w:rPr>
-                <w:color w:val="646464"/>
-              </w:rPr>
-              <w:t>подключение к каналам связи;</w:t>
-            </w:r>
-          </w:p>
-        </w:tc>
-        <w:tc>
-          <w:tcPr>
-            <w:tcW w:w="4673" w:type="dxa"/>
-          </w:tcPr>
-          <w:p>
-            <w:pPr>
-              <w:spacing w:after="200" w:line="276" w:lineRule="auto"/>
-              <w:rPr>
-                <w:b/>
-              </w:rPr>
-            </w:pPr>
-            <w:r>
-              <w:rPr>
-                <w:b/>
-              </w:rPr>
-              <w:t>+</w:t>
-            </w:r>
-          </w:p>
-        </w:tc>
-      </w:tr>
-      <w:tr>
-        <w:tc>
-          <w:tcPr>
-            <w:tcW w:w="4672" w:type="dxa"/>
-          </w:tcPr>
-          <w:p>
-            <w:pPr>
-              <w:spacing w:after="200" w:line="276" w:lineRule="auto"/>
-              <w:rPr>
-                <w:b/>
-              </w:rPr>
-            </w:pPr>
-            <w:r>
-              <w:rPr>
-                <w:color w:val="646464"/>
-              </w:rPr>
-              <w:t>перехват электромагнитных излучений (ЭМИ);</w:t>
-            </w:r>
-          </w:p>
-        </w:tc>
-        <w:tc>
-          <w:tcPr>
-            <w:tcW w:w="4673" w:type="dxa"/>
-          </w:tcPr>
-          <w:p>
-            <w:pPr>
-              <w:spacing w:after="200" w:line="276" w:lineRule="auto"/>
-              <w:rPr>
-                <w:b/>
-              </w:rPr>
-            </w:pPr>
-            <w:r>
-              <w:rPr>
-                <w:b/>
-              </w:rPr>
-              <w:t>-</w:t>
-            </w:r>
-          </w:p>
-        </w:tc>
-      </w:tr>
-      <w:tr>
-        <w:tc>
-          <w:tcPr>
-            <w:tcW w:w="4672" w:type="dxa"/>
-          </w:tcPr>
-          <w:p>
-            <w:pPr>
-              <w:spacing w:after="200" w:line="276" w:lineRule="auto"/>
-              <w:rPr>
-                <w:b/>
-              </w:rPr>
-            </w:pPr>
-            <w:r>
-              <w:rPr>
-                <w:color w:val="646464"/>
-              </w:rPr>
-              <w:t>несанкционированный доступ;</w:t>
-            </w:r>
-          </w:p>
-        </w:tc>
-        <w:tc>
-          <w:tcPr>
-            <w:tcW w:w="4673" w:type="dxa"/>
-          </w:tcPr>
-          <w:p>
-            <w:pPr>
-              <w:spacing w:after="200" w:line="276" w:lineRule="auto"/>
-              <w:rPr>
-                <w:b/>
-              </w:rPr>
-            </w:pPr>
-            <w:r>
-              <w:rPr>
-                <w:b/>
-              </w:rPr>
-              <w:t>+</w:t>
-            </w:r>
-          </w:p>
-        </w:tc>
-      </w:tr>
-      <w:tr>
-        <w:tc>
-          <w:tcPr>
-            <w:tcW w:w="4672" w:type="dxa"/>
-          </w:tcPr>
-          <w:p>
-            <w:pPr>
-              <w:spacing w:after="200" w:line="276" w:lineRule="auto"/>
-              <w:rPr>
-                <w:b/>
-              </w:rPr>
-            </w:pPr>
-            <w:r>
-              <w:rPr>
-                <w:color w:val="646464"/>
-              </w:rPr>
-              <w:t>разглашение информации;</w:t>
-            </w:r>
-          </w:p>
-        </w:tc>
-        <w:tc>
-          <w:tcPr>
-            <w:tcW w:w="4673" w:type="dxa"/>
-          </w:tcPr>
-          <w:p>
-            <w:pPr>
-              <w:spacing w:after="200" w:line="276" w:lineRule="auto"/>
-              <w:rPr>
-                <w:b/>
-              </w:rPr>
-            </w:pPr>
-            <w:r>
-              <w:rPr>
-                <w:b/>
-              </w:rPr>
-              <w:t>+</w:t>
-            </w:r>
-          </w:p>
-        </w:tc>
-      </w:tr>
-      <w:tr>
-        <w:tc>
-          <w:tcPr>
-            <w:tcW w:w="4672" w:type="dxa"/>
-          </w:tcPr>
-          <w:p>
-            <w:pPr>
-              <w:spacing w:after="200" w:line="276" w:lineRule="auto"/>
-              <w:rPr>
-                <w:b/>
-              </w:rPr>
-            </w:pPr>
-            <w:r>
-              <w:rPr>
-                <w:color w:val="646464"/>
-              </w:rPr>
-              <w:t>копирование данных.</w:t>
-            </w:r>
-          </w:p>
-        </w:tc>
-        <w:tc>
-          <w:tcPr>
-            <w:tcW w:w="4673" w:type="dxa"/>
-          </w:tcPr>
-          <w:p>
-            <w:pPr>
-              <w:spacing w:after="200" w:line="276" w:lineRule="auto"/>
-              <w:rPr>
-                <w:b/>
-              </w:rPr>
-            </w:pPr>
-            <w:r>
-              <w:rPr>
-                <w:b/>
-              </w:rPr>
-              <w:t>+</w:t>
-            </w:r>
-          </w:p>
-        </w:tc>
-      </w:tr>
-      <w:tr>
-        <w:tc>
-          <w:tcPr>
-            <w:tcW w:w="9345" w:type="dxa"/>
-            <w:gridSpan w:val="2"/>
-          </w:tcPr>
-          <w:p>
-            <w:pPr>
-              <w:spacing w:after="200" w:line="276" w:lineRule="auto"/>
-              <w:jc w:val="center"/>
-              <w:rPr>
-                <w:b/>
-              </w:rPr>
-            </w:pPr>
-            <w:r>
-              <w:rPr>
-                <w:color w:val="646464"/>
-              </w:rPr>
-              <w:t>Естественные факторы</w:t>
-            </w:r>
-          </w:p>
-        </w:tc>
-      </w:tr>
-      <w:tr>
-        <w:tc>
-          <w:tcPr>
-            <w:tcW w:w="4672" w:type="dxa"/>
-          </w:tcPr>
-          <w:p>
-            <w:pPr>
-              <w:spacing w:after="200" w:line="276" w:lineRule="auto"/>
-              <w:rPr>
-                <w:b/>
-              </w:rPr>
-            </w:pPr>
-            <w:r>
-              <w:rPr>
-                <w:color w:val="646464"/>
-              </w:rPr>
-              <w:lastRenderedPageBreak/>
-              <w:t>несчастные случаи (пожары, аварии, взрывы);</w:t>
-            </w:r>
-          </w:p>
-        </w:tc>
-        <w:tc>
-          <w:tcPr>
-            <w:tcW w:w="4673" w:type="dxa"/>
-          </w:tcPr>
-          <w:p>
-            <w:pPr>
-              <w:spacing w:after="200" w:line="276" w:lineRule="auto"/>
-              <w:rPr>
-                <w:b/>
-              </w:rPr>
-            </w:pPr>
-            <w:r>
-              <w:rPr>
-                <w:b/>
-              </w:rPr>
-              <w:t>+</w:t>
-            </w:r>
-          </w:p>
-        </w:tc>
-      </w:tr>
-      <w:tr>
-        <w:tc>
-          <w:tcPr>
-            <w:tcW w:w="4672" w:type="dxa"/>
-          </w:tcPr>
-          <w:p>
-            <w:pPr>
-              <w:spacing w:after="200" w:line="276" w:lineRule="auto"/>
-              <w:rPr>
-                <w:b/>
-              </w:rPr>
-            </w:pPr>
-            <w:r>
-              <w:rPr>
-                <w:color w:val="646464"/>
-              </w:rPr>
-              <w:t>стихийные бедствия (ураганы, наводнения, землетрясения);</w:t>
-            </w:r>
-          </w:p>
-        </w:tc>
-        <w:tc>
-          <w:tcPr>
-            <w:tcW w:w="4673" w:type="dxa"/>
-          </w:tcPr>
-          <w:p>
-            <w:pPr>
-              <w:spacing w:after="200" w:line="276" w:lineRule="auto"/>
-              <w:rPr>
-                <w:b/>
-              </w:rPr>
-            </w:pPr>
-            <w:r>
-              <w:rPr>
-                <w:b/>
-              </w:rPr>
-              <w:t>+</w:t>
-            </w:r>
-          </w:p>
-        </w:tc>
-      </w:tr>
-      <w:tr>
-        <w:tc>
-          <w:tcPr>
-            <w:tcW w:w="4672" w:type="dxa"/>
-          </w:tcPr>
-          <w:p>
-            <w:pPr>
-              <w:spacing w:after="200" w:line="276" w:lineRule="auto"/>
-              <w:rPr>
-                <w:b/>
-              </w:rPr>
-            </w:pPr>
-            <w:r>
-              <w:rPr>
-                <w:color w:val="646464"/>
-              </w:rPr>
-              <w:t>ошибки в процессе обработки информации (ошибки пользователя, оператора, сбои аппаратуры)</w:t>
-            </w:r>
-          </w:p>
-        </w:tc>
-        <w:tc>
-          <w:tcPr>
-            <w:tcW w:w="4673" w:type="dxa"/>
-          </w:tcPr>
-          <w:p>
-            <w:pPr>
-              <w:spacing w:after="200" w:line="276" w:lineRule="auto"/>
-              <w:rPr>
-                <w:b/>
-              </w:rPr>
-            </w:pPr>
-            <w:r>
-              <w:rPr>
-                <w:b/>
-              </w:rPr>
-              <w:t>+</w:t>
-            </w:r>
-          </w:p>
-        </w:tc>
-      </w:tr>
-    </w:tbl>
-    <w:p>
-      <w:pPr>
-        <w:spacing w:after="200" w:line="276" w:lineRule="auto"/>
-        <w:rPr>
-          <w:b/>
-        </w:rPr>
-      </w:pPr>
+        <w:pStyle w:val="a3"/>
+        <w:numPr>
+          <w:ilvl w:val="0"/>
+          <w:numId w:val="42"/>
+        </w:numPr>
+        <w:tabs>
+          <w:tab w:val="left" w:pos="822"/>
+        </w:tabs>
+        <w:adjustRightInd/>
+        <w:spacing w:before="163"/>
+        <w:ind w:hanging="361"/>
+        <w:contextualSpacing w:val="0"/>
+        <w:jc w:val="both"/>
+        <w:rPr>
+          <w:sz w:val="24"/>
+          <w:szCs w:val="24"/>
+        </w:rPr>
+      </w:pPr>
+      <w:r>
+        <w:rPr>
+          <w:sz w:val="24"/>
+          <w:szCs w:val="24"/>
+        </w:rPr>
+        <w:t xml:space="preserve">Какие особенности имеет клавиатурный шпион </w:t>
+      </w:r>
+      <w:proofErr w:type="spellStart"/>
+      <w:r>
+        <w:rPr>
+          <w:sz w:val="24"/>
+          <w:szCs w:val="24"/>
+        </w:rPr>
+        <w:t>KeyLog</w:t>
+      </w:r>
+      <w:proofErr w:type="spellEnd"/>
+      <w:r>
+        <w:rPr>
+          <w:spacing w:val="-9"/>
+          <w:sz w:val="24"/>
+          <w:szCs w:val="24"/>
+        </w:rPr>
+        <w:t xml:space="preserve"> </w:t>
+      </w:r>
+      <w:proofErr w:type="spellStart"/>
+      <w:r>
+        <w:rPr>
+          <w:sz w:val="24"/>
+          <w:szCs w:val="24"/>
+        </w:rPr>
+        <w:t>Reader</w:t>
+      </w:r>
+      <w:proofErr w:type="spellEnd"/>
+      <w:r>
+        <w:rPr>
+          <w:sz w:val="24"/>
+          <w:szCs w:val="24"/>
+        </w:rPr>
+        <w:t>?</w:t>
+      </w:r>
+      <w:r>
+        <w:rPr>
+          <w:sz w:val="24"/>
+          <w:szCs w:val="24"/>
+        </w:rPr>
+        <w:br/>
+      </w:r>
+      <w:r>
+        <w:rPr>
+          <w:sz w:val="24"/>
+          <w:szCs w:val="24"/>
+        </w:rPr>
+        <w:t>Буфер обмена</w:t>
+      </w:r>
+      <w:r>
+        <w:rPr>
+          <w:sz w:val="24"/>
+          <w:szCs w:val="24"/>
+        </w:rPr>
+        <w:t xml:space="preserve">, </w:t>
+      </w:r>
+      <w:r>
+        <w:rPr>
+          <w:sz w:val="24"/>
+          <w:szCs w:val="24"/>
+        </w:rPr>
+        <w:t>Работа с сетью</w:t>
+      </w:r>
+      <w:r>
+        <w:rPr>
+          <w:sz w:val="24"/>
+          <w:szCs w:val="24"/>
+        </w:rPr>
+        <w:t xml:space="preserve">, </w:t>
+      </w:r>
+      <w:r>
+        <w:rPr>
+          <w:sz w:val="24"/>
+          <w:szCs w:val="24"/>
+        </w:rPr>
+        <w:t xml:space="preserve">Функция </w:t>
+      </w:r>
+      <w:proofErr w:type="spellStart"/>
+      <w:r>
+        <w:rPr>
+          <w:sz w:val="24"/>
+          <w:szCs w:val="24"/>
+        </w:rPr>
+        <w:t>самоудаления</w:t>
+      </w:r>
+      <w:proofErr w:type="spellEnd"/>
+      <w:r>
+        <w:rPr>
+          <w:sz w:val="24"/>
+          <w:szCs w:val="24"/>
+        </w:rPr>
+        <w:t>, и др.</w:t>
+      </w:r>
     </w:p>
     <w:p>
       <w:pPr>
-        <w:spacing w:after="200" w:line="276" w:lineRule="auto"/>
-        <w:rPr>
-          <w:b/>
-        </w:rPr>
-      </w:pPr>
-      <w:r>
-        <w:rPr>
-          <w:b/>
-        </w:rPr>
-        <w:t>Классы каналов несанкционированного получения информации</w:t>
-      </w:r>
-    </w:p>
-    <w:tbl>
-      <w:tblPr>
-        <w:tblStyle w:val="ac"/>
-        <w:tblW w:w="0" w:type="auto"/>
-        <w:tblLook w:val="04A0" w:firstRow="1" w:lastRow="0" w:firstColumn="1" w:lastColumn="0" w:noHBand="0" w:noVBand="1"/>
-      </w:tblPr>
-      <w:tblGrid>
-        <w:gridCol w:w="4672"/>
-        <w:gridCol w:w="4673"/>
-      </w:tblGrid>
-      <w:tr>
-        <w:tc>
-          <w:tcPr>
-            <w:tcW w:w="4672" w:type="dxa"/>
-          </w:tcPr>
-          <w:p>
-            <w:pPr>
-              <w:spacing w:after="200" w:line="276" w:lineRule="auto"/>
-              <w:rPr>
-                <w:color w:val="646464"/>
-              </w:rPr>
-            </w:pPr>
-          </w:p>
-        </w:tc>
-        <w:tc>
-          <w:tcPr>
-            <w:tcW w:w="4673" w:type="dxa"/>
-          </w:tcPr>
-          <w:p>
-            <w:pPr>
-              <w:spacing w:after="200" w:line="276" w:lineRule="auto"/>
-              <w:rPr>
-                <w:b/>
-              </w:rPr>
-            </w:pPr>
-          </w:p>
-        </w:tc>
-      </w:tr>
-      <w:tr>
-        <w:tc>
-          <w:tcPr>
-            <w:tcW w:w="4672" w:type="dxa"/>
-          </w:tcPr>
-          <w:p>
-            <w:pPr>
-              <w:spacing w:after="200" w:line="276" w:lineRule="auto"/>
-              <w:rPr>
-                <w:b/>
-              </w:rPr>
-            </w:pPr>
-            <w:r>
-              <w:rPr>
-                <w:color w:val="646464"/>
-              </w:rPr>
-              <w:t>1) Подслушивание разговоров (в том числе аудиозапись).</w:t>
-            </w:r>
-          </w:p>
-        </w:tc>
-        <w:tc>
-          <w:tcPr>
-            <w:tcW w:w="4673" w:type="dxa"/>
-          </w:tcPr>
-          <w:p>
-            <w:pPr>
-              <w:spacing w:after="200" w:line="276" w:lineRule="auto"/>
-              <w:rPr>
-                <w:b/>
-              </w:rPr>
-            </w:pPr>
-            <w:r>
-              <w:rPr>
-                <w:b/>
-              </w:rPr>
-              <w:t>-</w:t>
-            </w:r>
-          </w:p>
-        </w:tc>
-      </w:tr>
-      <w:tr>
-        <w:tc>
-          <w:tcPr>
-            <w:tcW w:w="4672" w:type="dxa"/>
-          </w:tcPr>
-          <w:p>
-            <w:pPr>
-              <w:spacing w:after="200" w:line="276" w:lineRule="auto"/>
-              <w:rPr>
-                <w:b/>
-              </w:rPr>
-            </w:pPr>
-            <w:r>
-              <w:rPr>
-                <w:color w:val="646464"/>
-              </w:rPr>
-              <w:t>2) Установка закладных устройств в помещение и съем информации с их помощью.</w:t>
-            </w:r>
-          </w:p>
-        </w:tc>
-        <w:tc>
-          <w:tcPr>
-            <w:tcW w:w="4673" w:type="dxa"/>
-          </w:tcPr>
-          <w:p>
-            <w:pPr>
-              <w:spacing w:after="200" w:line="276" w:lineRule="auto"/>
-              <w:rPr>
-                <w:b/>
-              </w:rPr>
-            </w:pPr>
-            <w:r>
-              <w:rPr>
-                <w:b/>
-              </w:rPr>
-              <w:t>-</w:t>
-            </w:r>
-          </w:p>
-        </w:tc>
-      </w:tr>
-      <w:tr>
-        <w:tc>
-          <w:tcPr>
-            <w:tcW w:w="4672" w:type="dxa"/>
-          </w:tcPr>
-          <w:p>
-            <w:pPr>
-              <w:spacing w:after="200" w:line="276" w:lineRule="auto"/>
-              <w:rPr>
-                <w:b/>
-              </w:rPr>
-            </w:pPr>
-            <w:r>
-              <w:rPr>
-                <w:color w:val="646464"/>
-              </w:rPr>
-              <w:t>3) Выведывание информации обслуживающего персонала на объекте.</w:t>
-            </w:r>
-          </w:p>
-        </w:tc>
-        <w:tc>
-          <w:tcPr>
-            <w:tcW w:w="4673" w:type="dxa"/>
-          </w:tcPr>
-          <w:p>
-            <w:pPr>
-              <w:spacing w:after="200" w:line="276" w:lineRule="auto"/>
-              <w:rPr>
-                <w:b/>
-              </w:rPr>
-            </w:pPr>
-            <w:r>
-              <w:rPr>
-                <w:b/>
-              </w:rPr>
-              <w:t>+</w:t>
-            </w:r>
-          </w:p>
-        </w:tc>
-      </w:tr>
-      <w:tr>
-        <w:tc>
-          <w:tcPr>
-            <w:tcW w:w="4672" w:type="dxa"/>
-          </w:tcPr>
-          <w:p>
-            <w:pPr>
-              <w:spacing w:after="200" w:line="276" w:lineRule="auto"/>
-              <w:rPr>
-                <w:b/>
-              </w:rPr>
-            </w:pPr>
-            <w:r>
-              <w:rPr>
-                <w:color w:val="646464"/>
-              </w:rPr>
-              <w:t>4) Фотографирование или видеосъемка носителей информации внутри помещения.</w:t>
-            </w:r>
-          </w:p>
-        </w:tc>
-        <w:tc>
-          <w:tcPr>
-            <w:tcW w:w="4673" w:type="dxa"/>
-          </w:tcPr>
-          <w:p>
-            <w:pPr>
-              <w:spacing w:after="200" w:line="276" w:lineRule="auto"/>
-              <w:rPr>
-                <w:b/>
-              </w:rPr>
-            </w:pPr>
-            <w:r>
-              <w:rPr>
-                <w:b/>
-              </w:rPr>
-              <w:t>-</w:t>
-            </w:r>
-          </w:p>
-        </w:tc>
-      </w:tr>
-      <w:tr>
-        <w:tc>
-          <w:tcPr>
-            <w:tcW w:w="4672" w:type="dxa"/>
-          </w:tcPr>
-          <w:p>
-            <w:pPr>
-              <w:spacing w:after="200" w:line="276" w:lineRule="auto"/>
-              <w:rPr>
-                <w:b/>
-              </w:rPr>
-            </w:pPr>
-            <w:r>
-              <w:rPr>
-                <w:color w:val="646464"/>
-              </w:rPr>
-              <w:t>5) Ввод программных продуктов, позволяющих злоумышленнику получать информацию.</w:t>
-            </w:r>
-          </w:p>
-        </w:tc>
-        <w:tc>
-          <w:tcPr>
-            <w:tcW w:w="4673" w:type="dxa"/>
-          </w:tcPr>
-          <w:p>
-            <w:pPr>
-              <w:spacing w:after="200" w:line="276" w:lineRule="auto"/>
-              <w:rPr>
-                <w:b/>
-              </w:rPr>
-            </w:pPr>
-            <w:r>
-              <w:rPr>
-                <w:b/>
-              </w:rPr>
-              <w:t>-</w:t>
-            </w:r>
-          </w:p>
-        </w:tc>
-      </w:tr>
-      <w:tr>
-        <w:tc>
-          <w:tcPr>
-            <w:tcW w:w="4672" w:type="dxa"/>
-          </w:tcPr>
-          <w:p>
-            <w:pPr>
-              <w:spacing w:after="200" w:line="276" w:lineRule="auto"/>
-              <w:rPr>
-                <w:b/>
-              </w:rPr>
-            </w:pPr>
-            <w:r>
-              <w:rPr>
-                <w:color w:val="646464"/>
-              </w:rPr>
-              <w:t>6) Копирование информации с технических устройств отображения (фотографирование с мониторов и др.).</w:t>
-            </w:r>
-          </w:p>
-        </w:tc>
-        <w:tc>
-          <w:tcPr>
-            <w:tcW w:w="4673" w:type="dxa"/>
-          </w:tcPr>
-          <w:p>
-            <w:pPr>
-              <w:spacing w:after="200" w:line="276" w:lineRule="auto"/>
-              <w:rPr>
-                <w:b/>
-              </w:rPr>
-            </w:pPr>
-            <w:r>
-              <w:rPr>
-                <w:b/>
-              </w:rPr>
-              <w:t>+</w:t>
-            </w:r>
-          </w:p>
-        </w:tc>
-      </w:tr>
-      <w:tr>
-        <w:tc>
-          <w:tcPr>
-            <w:tcW w:w="4672" w:type="dxa"/>
-          </w:tcPr>
-          <w:p>
-            <w:pPr>
-              <w:spacing w:after="200" w:line="276" w:lineRule="auto"/>
-              <w:rPr>
-                <w:b/>
-              </w:rPr>
-            </w:pPr>
-            <w:r>
-              <w:rPr>
-                <w:color w:val="646464"/>
-              </w:rPr>
-              <w:t>7) Получение информации по акустическим каналам (в системах вентиляции, теплоснабжения, а также с помощью направленных микрофонов).</w:t>
-            </w:r>
-          </w:p>
-        </w:tc>
-        <w:tc>
-          <w:tcPr>
-            <w:tcW w:w="4673" w:type="dxa"/>
-          </w:tcPr>
-          <w:p>
-            <w:pPr>
-              <w:spacing w:after="200" w:line="276" w:lineRule="auto"/>
-              <w:rPr>
-                <w:b/>
-              </w:rPr>
-            </w:pPr>
-            <w:r>
-              <w:rPr>
-                <w:b/>
-              </w:rPr>
-              <w:t>-</w:t>
-            </w:r>
-          </w:p>
-        </w:tc>
-      </w:tr>
-      <w:tr>
-        <w:tc>
-          <w:tcPr>
-            <w:tcW w:w="4672" w:type="dxa"/>
-          </w:tcPr>
-          <w:p>
-            <w:pPr>
-              <w:spacing w:after="200" w:line="276" w:lineRule="auto"/>
-              <w:rPr>
-                <w:b/>
-              </w:rPr>
-            </w:pPr>
-            <w:r>
-              <w:rPr>
-                <w:color w:val="646464"/>
-              </w:rPr>
-              <w:t xml:space="preserve">8) Получение информации по </w:t>
-            </w:r>
-            <w:proofErr w:type="spellStart"/>
-            <w:r>
-              <w:rPr>
-                <w:color w:val="646464"/>
-              </w:rPr>
-              <w:t>виброакустическим</w:t>
-            </w:r>
-            <w:proofErr w:type="spellEnd"/>
-            <w:r>
-              <w:rPr>
-                <w:color w:val="646464"/>
-              </w:rPr>
-              <w:t xml:space="preserve"> каналам (с использованием акустических датчиков, лазерных устройств).</w:t>
-            </w:r>
-          </w:p>
-        </w:tc>
-        <w:tc>
-          <w:tcPr>
-            <w:tcW w:w="4673" w:type="dxa"/>
-          </w:tcPr>
-          <w:p>
-            <w:pPr>
-              <w:spacing w:after="200" w:line="276" w:lineRule="auto"/>
-              <w:rPr>
-                <w:b/>
-              </w:rPr>
-            </w:pPr>
-            <w:r>
-              <w:rPr>
-                <w:b/>
-              </w:rPr>
-              <w:t>-</w:t>
-            </w:r>
-          </w:p>
-        </w:tc>
-      </w:tr>
-      <w:tr>
-        <w:tc>
-          <w:tcPr>
-            <w:tcW w:w="4672" w:type="dxa"/>
-          </w:tcPr>
-          <w:p>
-            <w:pPr>
-              <w:spacing w:after="200" w:line="276" w:lineRule="auto"/>
-              <w:rPr>
-                <w:b/>
-              </w:rPr>
-            </w:pPr>
-            <w:r>
-              <w:rPr>
-                <w:color w:val="646464"/>
-              </w:rPr>
-              <w:t>9) Подключения к линиям связи.</w:t>
-            </w:r>
-          </w:p>
-        </w:tc>
-        <w:tc>
-          <w:tcPr>
-            <w:tcW w:w="4673" w:type="dxa"/>
-          </w:tcPr>
-          <w:p>
-            <w:pPr>
-              <w:spacing w:after="200" w:line="276" w:lineRule="auto"/>
-              <w:rPr>
-                <w:b/>
-              </w:rPr>
-            </w:pPr>
-            <w:r>
-              <w:rPr>
-                <w:b/>
-              </w:rPr>
-              <w:t>+</w:t>
-            </w:r>
-          </w:p>
-        </w:tc>
-      </w:tr>
-    </w:tbl>
-    <w:p>
-      <w:pPr>
-        <w:spacing w:after="200" w:line="276" w:lineRule="auto"/>
-        <w:rPr>
-          <w:b/>
-        </w:rPr>
-      </w:pPr>
+        <w:tabs>
+          <w:tab w:val="left" w:pos="822"/>
+        </w:tabs>
+        <w:spacing w:before="163"/>
+        <w:jc w:val="both"/>
+      </w:pPr>
+      <w:r>
+        <w:t xml:space="preserve">Вывод: </w:t>
+      </w:r>
+      <w:proofErr w:type="spellStart"/>
+      <w:r>
+        <w:t>к</w:t>
+      </w:r>
+      <w:r>
+        <w:t>ейлоггеры</w:t>
+      </w:r>
+      <w:proofErr w:type="spellEnd"/>
+      <w:r>
+        <w:t xml:space="preserve"> могут следить за всеми действиями пользователя, а также мониторинг всех данных на ПК.</w:t>
+      </w:r>
     </w:p>
     <w:p>
       <w:pPr>
         <w:spacing w:after="200" w:line="276" w:lineRule="auto"/>
         <w:rPr>
-          <w:b/>
-        </w:rPr>
-      </w:pPr>
-      <w:r>
-        <w:rPr>
-          <w:b/>
-        </w:rPr>
-        <w:t>Источники появления угроз</w:t>
-      </w:r>
-    </w:p>
-    <w:tbl>
-      <w:tblPr>
-        <w:tblStyle w:val="ac"/>
-        <w:tblW w:w="0" w:type="auto"/>
-        <w:tblLook w:val="04A0" w:firstRow="1" w:lastRow="0" w:firstColumn="1" w:lastColumn="0" w:noHBand="0" w:noVBand="1"/>
-      </w:tblPr>
-      <w:tblGrid>
-        <w:gridCol w:w="4672"/>
-        <w:gridCol w:w="4673"/>
-      </w:tblGrid>
-      <w:tr>
-        <w:tc>
-          <w:tcPr>
-            <w:tcW w:w="4672" w:type="dxa"/>
-          </w:tcPr>
-          <w:p>
-            <w:pPr>
-              <w:spacing w:after="200" w:line="276" w:lineRule="auto"/>
-              <w:rPr>
-                <w:b/>
-              </w:rPr>
-            </w:pPr>
-          </w:p>
-        </w:tc>
-        <w:tc>
-          <w:tcPr>
-            <w:tcW w:w="4673" w:type="dxa"/>
-          </w:tcPr>
-          <w:p>
-            <w:pPr>
-              <w:spacing w:after="200" w:line="276" w:lineRule="auto"/>
-              <w:rPr>
-                <w:b/>
-              </w:rPr>
-            </w:pPr>
-          </w:p>
-        </w:tc>
-      </w:tr>
-      <w:tr>
-        <w:tc>
-          <w:tcPr>
-            <w:tcW w:w="4672" w:type="dxa"/>
-          </w:tcPr>
-          <w:p>
-            <w:pPr>
-              <w:spacing w:after="200" w:line="276" w:lineRule="auto"/>
-              <w:rPr>
-                <w:b/>
-              </w:rPr>
-            </w:pPr>
-            <w:r>
-              <w:rPr>
-                <w:color w:val="646464"/>
-              </w:rPr>
-              <w:t xml:space="preserve">1) </w:t>
-            </w:r>
-            <w:proofErr w:type="gramStart"/>
-            <w:r>
-              <w:rPr>
-                <w:color w:val="646464"/>
-              </w:rPr>
-              <w:t>Люди</w:t>
-            </w:r>
-            <w:proofErr w:type="gramEnd"/>
-            <w:r>
-              <w:rPr>
-                <w:color w:val="646464"/>
-              </w:rPr>
-              <w:t xml:space="preserve"> которые участвуют в переговорах</w:t>
-            </w:r>
-          </w:p>
-        </w:tc>
-        <w:tc>
-          <w:tcPr>
-            <w:tcW w:w="4673" w:type="dxa"/>
-          </w:tcPr>
-          <w:p>
-            <w:pPr>
-              <w:spacing w:after="200" w:line="276" w:lineRule="auto"/>
-              <w:rPr>
-                <w:b/>
-              </w:rPr>
-            </w:pPr>
-            <w:r>
-              <w:rPr>
-                <w:b/>
-              </w:rPr>
-              <w:t>-</w:t>
-            </w:r>
-          </w:p>
-        </w:tc>
-      </w:tr>
-      <w:tr>
-        <w:tc>
-          <w:tcPr>
-            <w:tcW w:w="4672" w:type="dxa"/>
-          </w:tcPr>
-          <w:p>
-            <w:pPr>
-              <w:spacing w:after="200" w:line="276" w:lineRule="auto"/>
-              <w:rPr>
-                <w:b/>
-              </w:rPr>
-            </w:pPr>
-            <w:r>
-              <w:rPr>
-                <w:color w:val="646464"/>
-              </w:rPr>
-              <w:t>2) технические устройства</w:t>
-            </w:r>
-          </w:p>
-        </w:tc>
-        <w:tc>
-          <w:tcPr>
-            <w:tcW w:w="4673" w:type="dxa"/>
-          </w:tcPr>
-          <w:p>
-            <w:pPr>
-              <w:spacing w:after="200" w:line="276" w:lineRule="auto"/>
-              <w:rPr>
-                <w:b/>
-              </w:rPr>
-            </w:pPr>
-            <w:r>
-              <w:rPr>
-                <w:b/>
-              </w:rPr>
-              <w:t>+</w:t>
-            </w:r>
-          </w:p>
-        </w:tc>
-      </w:tr>
-      <w:tr>
-        <w:tc>
-          <w:tcPr>
-            <w:tcW w:w="4672" w:type="dxa"/>
-          </w:tcPr>
-          <w:p>
-            <w:pPr>
-              <w:spacing w:after="200" w:line="276" w:lineRule="auto"/>
-              <w:rPr>
-                <w:b/>
-              </w:rPr>
-            </w:pPr>
-            <w:r>
-              <w:rPr>
-                <w:color w:val="646464"/>
-              </w:rPr>
-              <w:t>3) Третьи лица заинтересованные в получении информации тайных конфиденциальных переговоров</w:t>
-            </w:r>
-          </w:p>
-        </w:tc>
-        <w:tc>
-          <w:tcPr>
-            <w:tcW w:w="4673" w:type="dxa"/>
-          </w:tcPr>
-          <w:p>
-            <w:pPr>
-              <w:spacing w:after="200" w:line="276" w:lineRule="auto"/>
-              <w:rPr>
-                <w:b/>
-              </w:rPr>
-            </w:pPr>
-            <w:r>
-              <w:rPr>
-                <w:b/>
-              </w:rPr>
-              <w:t>-</w:t>
-            </w:r>
-          </w:p>
-        </w:tc>
-      </w:tr>
-    </w:tbl>
-    <w:p>
-      <w:pPr>
-        <w:spacing w:after="200" w:line="276" w:lineRule="auto"/>
-        <w:rPr>
-          <w:b/>
-        </w:rPr>
-      </w:pPr>
-    </w:p>
-    <w:p>
-      <w:pPr>
-        <w:spacing w:after="200" w:line="276" w:lineRule="auto"/>
-        <w:rPr>
-          <w:b/>
-        </w:rPr>
-      </w:pPr>
-      <w:r>
-        <w:rPr>
-          <w:b/>
-        </w:rPr>
-        <w:t>Причины нарушения целостности информации</w:t>
-      </w:r>
-    </w:p>
-    <w:p>
-      <w:pPr>
-        <w:spacing w:after="200" w:line="276" w:lineRule="auto"/>
-        <w:rPr>
           <w:bCs/>
         </w:rPr>
       </w:pPr>
-      <w:r>
-        <w:rPr>
-          <w:bCs/>
-        </w:rPr>
-        <w:t>угрозы нарушения физической и логической целостности, а также содержания информации (несанкционированная модификация). Их можно объединить в причины нарушения целостности информации (ПНЦИ);</w:t>
-      </w:r>
-    </w:p>
-    <w:p>
-      <w:pPr>
-        <w:spacing w:after="200" w:line="276" w:lineRule="auto"/>
-        <w:rPr>
-          <w:b/>
-        </w:rPr>
-      </w:pPr>
-      <w:r>
-        <w:rPr>
-          <w:b/>
-        </w:rPr>
-        <w:t>Потенциально возможные злоумышленные действия</w:t>
-      </w:r>
-    </w:p>
-    <w:p>
-      <w:pPr>
-        <w:spacing w:after="200" w:line="276" w:lineRule="auto"/>
-        <w:rPr>
-          <w:bCs/>
-        </w:rPr>
-      </w:pPr>
-      <w:r>
-        <w:rPr>
-          <w:bCs/>
-        </w:rPr>
-        <w:t>Потенциально возможные злоумышленные действия</w:t>
-      </w:r>
-    </w:p>
-    <w:p>
-      <w:pPr>
-        <w:spacing w:after="200" w:line="276" w:lineRule="auto"/>
-        <w:rPr>
-          <w:bCs/>
-        </w:rPr>
-      </w:pPr>
-      <w:r>
-        <w:rPr>
-          <w:bCs/>
-        </w:rPr>
-        <w:t>Кража конфиденциальных данных</w:t>
-      </w:r>
-    </w:p>
-    <w:p>
-      <w:pPr>
-        <w:spacing w:after="200" w:line="276" w:lineRule="auto"/>
-        <w:rPr>
-          <w:bCs/>
-        </w:rPr>
-      </w:pPr>
-      <w:r>
-        <w:rPr>
-          <w:bCs/>
-        </w:rPr>
-        <w:t>Нарушение работоспособности сервиса</w:t>
-      </w:r>
-    </w:p>
-    <w:p>
-      <w:pPr>
-        <w:spacing w:after="200" w:line="276" w:lineRule="auto"/>
-        <w:rPr>
-          <w:bCs/>
-        </w:rPr>
-      </w:pPr>
-    </w:p>
-    <w:p>
-      <w:pPr>
-        <w:spacing w:after="200" w:line="276" w:lineRule="auto"/>
-        <w:rPr>
-          <w:b/>
-        </w:rPr>
-      </w:pPr>
-      <w:r>
-        <w:rPr>
-          <w:b/>
-        </w:rPr>
-        <w:t>Определить класс защищенности автоматизированной системы.</w:t>
-      </w:r>
-    </w:p>
-    <w:p>
-      <w:pPr>
-        <w:spacing w:after="200" w:line="276" w:lineRule="auto"/>
-        <w:rPr>
-          <w:bCs/>
-        </w:rPr>
-      </w:pPr>
-      <w:r>
-        <w:rPr>
-          <w:bCs/>
-          <w:lang w:val="en-US"/>
-        </w:rPr>
-        <w:t>A</w:t>
-      </w:r>
-      <w:r>
-        <w:rPr>
-          <w:bCs/>
-        </w:rPr>
-        <w:t>1</w:t>
-      </w:r>
-    </w:p>
-    <w:p>
-      <w:pPr>
-        <w:spacing w:after="200" w:line="276" w:lineRule="auto"/>
-        <w:rPr>
-          <w:bCs/>
-        </w:rPr>
-      </w:pPr>
-      <w:r>
-        <w:rPr>
-          <w:bCs/>
-        </w:rPr>
-        <w:t>1.</w:t>
-      </w:r>
-      <w:r>
-        <w:rPr>
-          <w:bCs/>
-        </w:rPr>
-        <w:tab/>
-        <w:t>Что такое информационный риск?</w:t>
-      </w:r>
-    </w:p>
-    <w:p>
-      <w:pPr>
-        <w:spacing w:after="200" w:line="276" w:lineRule="auto"/>
-        <w:rPr>
-          <w:bCs/>
-        </w:rPr>
-      </w:pPr>
-      <w:r>
-        <w:rPr>
-          <w:bCs/>
-        </w:rPr>
-        <w:t xml:space="preserve">Информационный риск — это, с одной стороны, вероятность порчи информации как специфического объекта и, с другой стороны, вред, который причиняется специфическими средствами (информацией). </w:t>
-      </w:r>
-    </w:p>
-    <w:p>
-      <w:pPr>
-        <w:spacing w:after="200" w:line="276" w:lineRule="auto"/>
-        <w:rPr>
-          <w:bCs/>
-        </w:rPr>
-      </w:pPr>
-      <w:r>
-        <w:rPr>
-          <w:bCs/>
-        </w:rPr>
-        <w:t>2.</w:t>
-      </w:r>
-      <w:r>
-        <w:rPr>
-          <w:bCs/>
-        </w:rPr>
-        <w:tab/>
-        <w:t>Какие существуют методики оценки рисков и управления ими?</w:t>
-      </w:r>
-    </w:p>
-    <w:p>
-      <w:pPr>
-        <w:spacing w:after="200" w:line="276" w:lineRule="auto"/>
-        <w:rPr>
-          <w:bCs/>
-        </w:rPr>
-      </w:pPr>
-      <w:r>
-        <w:rPr>
-          <w:bCs/>
-        </w:rPr>
-        <w:t>В системе управления риском важнейшей составляющей является оценка риска. Степень риска можно определить количественным или качественным способом. При качественном анализе выявляют не только виды риска, но определяют и возможные причины, влияющие на уровень риска. Внешне описательная методика качественной оценки подводит к количественному результату – оценки стоимости предполагаемых последствий в случае реализации факторов риска</w:t>
-      </w:r>
-    </w:p>
-    <w:p>
-      <w:pPr>
-        <w:spacing w:after="200" w:line="276" w:lineRule="auto"/>
-        <w:rPr>
-          <w:bCs/>
-        </w:rPr>
-      </w:pPr>
-    </w:p>
-    <w:p>
-      <w:pPr>
-        <w:spacing w:after="200" w:line="276" w:lineRule="auto"/>
-        <w:rPr>
-          <w:bCs/>
-        </w:rPr>
-      </w:pPr>
-      <w:r>
-        <w:rPr>
-          <w:bCs/>
-        </w:rPr>
-        <w:lastRenderedPageBreak/>
-        <w:t>3.</w:t>
-      </w:r>
-      <w:r>
-        <w:rPr>
-          <w:bCs/>
-        </w:rPr>
-        <w:tab/>
-        <w:t>Какие формулы используются при количественной оценке информационных рисков?</w:t>
-      </w:r>
-    </w:p>
-    <w:p>
-      <w:pPr>
-        <w:spacing w:after="200" w:line="276" w:lineRule="auto"/>
-        <w:rPr>
-          <w:bCs/>
-        </w:rPr>
-      </w:pPr>
-      <w:r>
-        <w:rPr>
-          <w:bCs/>
-        </w:rPr>
-        <w:t xml:space="preserve">Количественный метод. Количественная оценка рисков применяется в ситуациях, когда исследуемые угрозы и связанные с ними риски можно сопоставить с конечными количественными значениями, выраженными в деньгах, процентах, времени, </w:t>
-      </w:r>
-      <w:proofErr w:type="spellStart"/>
-      <w:r>
-        <w:rPr>
-          <w:bCs/>
-        </w:rPr>
-        <w:t>человекоресурсах</w:t>
-      </w:r>
-      <w:proofErr w:type="spellEnd"/>
-      <w:r>
-        <w:rPr>
-          <w:bCs/>
-        </w:rPr>
-        <w:t xml:space="preserve"> и проч. Метод позволяет получить конкретные значения объектов оценки риска при реализации угроз информационной безопасности. При количественном подходе всем элементам оценки рисков присваивают конкретные и реальные количественные значения. </w:t>
-      </w:r>
-    </w:p>
-    <w:p>
-      <w:pPr>
-        <w:spacing w:after="200" w:line="276" w:lineRule="auto"/>
-        <w:rPr>
-          <w:bCs/>
-        </w:rPr>
-      </w:pPr>
-    </w:p>
-    <w:p>
-      <w:pPr>
-        <w:spacing w:after="200" w:line="276" w:lineRule="auto"/>
-        <w:rPr>
-          <w:bCs/>
-        </w:rPr>
-      </w:pPr>
-      <w:r>
-        <w:rPr>
-          <w:bCs/>
-        </w:rPr>
-        <w:t>Как провести количественную оценку рисков?</w:t>
-      </w:r>
-    </w:p>
-    <w:p>
-      <w:pPr>
-        <w:spacing w:after="200" w:line="276" w:lineRule="auto"/>
-        <w:rPr>
-          <w:bCs/>
-        </w:rPr>
-      </w:pPr>
-      <w:r>
-        <w:rPr>
-          <w:bCs/>
-        </w:rPr>
-        <w:t xml:space="preserve">1.  Определить ценность информационных активов в денежном выражении. </w:t>
-      </w:r>
-    </w:p>
-    <w:p>
-      <w:pPr>
-        <w:spacing w:after="200" w:line="276" w:lineRule="auto"/>
-        <w:rPr>
-          <w:bCs/>
-        </w:rPr>
-      </w:pPr>
-      <w:r>
-        <w:rPr>
-          <w:bCs/>
-        </w:rPr>
-        <w:t>2. Оценить в количественном выражении потенциальный ущерб от реализации каждой угрозы в отношении каждого информационного актива.</w:t>
-      </w:r>
-    </w:p>
-    <w:p>
-      <w:pPr>
-        <w:spacing w:after="200" w:line="276" w:lineRule="auto"/>
-        <w:rPr>
-          <w:bCs/>
-        </w:rPr>
-      </w:pPr>
-      <w:r>
-        <w:rPr>
-          <w:bCs/>
-        </w:rPr>
-        <w:t>Следует получить ответы на вопросы «Какую часть от стоимости актива составит ущерб от реализации каждой угрозы?», «Какова стоимость ущерба в денежном выражении от единичного инцидента при реализации данной угрозы к данному активу?».</w:t>
-      </w:r>
-    </w:p>
-    <w:p>
-      <w:pPr>
-        <w:spacing w:after="200" w:line="276" w:lineRule="auto"/>
-        <w:rPr>
-          <w:bCs/>
-        </w:rPr>
-      </w:pPr>
-      <w:r>
-        <w:rPr>
-          <w:bCs/>
-        </w:rPr>
-        <w:t>3. Определить вероятность реализации каждой из угроз ИБ.</w:t>
-      </w:r>
-    </w:p>
-    <w:p>
-      <w:pPr>
-        <w:spacing w:after="200" w:line="276" w:lineRule="auto"/>
-        <w:rPr>
-          <w:bCs/>
-        </w:rPr>
-      </w:pPr>
-      <w:r>
-        <w:rPr>
-          <w:bCs/>
-        </w:rPr>
-        <w:t>Для этого можно использовать статистические данные, опросы сотрудников и заинтересованных лиц. В процессе определения вероятности рассчитать частоту возникновения инцидентов, связанных с реализацией рассматриваемой угрозы ИБ за контрольный период (например, за один год).</w:t>
-      </w:r>
-    </w:p>
-    <w:p>
-      <w:pPr>
-        <w:spacing w:after="200" w:line="276" w:lineRule="auto"/>
-        <w:rPr>
-          <w:bCs/>
-        </w:rPr>
-      </w:pPr>
-      <w:r>
-        <w:rPr>
-          <w:bCs/>
-        </w:rPr>
-        <w:t>4. Определить общий потенциальный ущерб от каждой угрозы в отношении каждого актива за контрольный период (за один год).</w:t>
-      </w:r>
-    </w:p>
-    <w:p>
-      <w:pPr>
-        <w:spacing w:after="200" w:line="276" w:lineRule="auto"/>
-        <w:rPr>
-          <w:bCs/>
-        </w:rPr>
-      </w:pPr>
-      <w:r>
-        <w:rPr>
-          <w:bCs/>
-        </w:rPr>
-        <w:t>Значение рассчитывается путем умножения разового ущерба от реализации угрозы на частоту реализации угрозы.</w:t>
-      </w:r>
-    </w:p>
-    <w:p>
-      <w:pPr>
-        <w:spacing w:after="200" w:line="276" w:lineRule="auto"/>
-        <w:rPr>
-          <w:bCs/>
-        </w:rPr>
-      </w:pPr>
-      <w:r>
-        <w:rPr>
-          <w:bCs/>
-        </w:rPr>
-        <w:t>5. Провести анализ полученных данных по ущербу для каждой угрозы.</w:t>
-      </w:r>
-    </w:p>
-    <w:p>
-      <w:pPr>
-        <w:spacing w:after="200" w:line="276" w:lineRule="auto"/>
-        <w:rPr>
-          <w:bCs/>
-        </w:rPr>
-      </w:pPr>
-      <w:r>
-        <w:rPr>
-          <w:bCs/>
-        </w:rPr>
-        <w:t>По каждой угрозе необходимо принять решение: принять риск, снизить риск либо перенести риск.</w:t>
-      </w:r>
-    </w:p>
-    <w:p>
-      <w:pPr>
-        <w:spacing w:after="200" w:line="276" w:lineRule="auto"/>
-        <w:rPr>
-          <w:bCs/>
-        </w:rPr>
-      </w:pPr>
-      <w:r>
-        <w:rPr>
-          <w:bCs/>
-        </w:rPr>
-        <w:t>Качественный метод</w:t>
-      </w:r>
-    </w:p>
-    <w:p>
-      <w:pPr>
-        <w:spacing w:after="200" w:line="276" w:lineRule="auto"/>
-        <w:rPr>
-          <w:bCs/>
-        </w:rPr>
-      </w:pPr>
-      <w:r>
-        <w:rPr>
-          <w:bCs/>
-        </w:rPr>
-        <w:t>К сожалению, не всегда удается получить конкретное выражение объекта оценки из-за большой неопределенности. Как точно оценить ущерб репутации компании при появлении информации о произошедшем у нее инциденте ИБ? В таком случае применяется качественный метод.</w:t>
-      </w:r>
-    </w:p>
-    <w:p>
-      <w:pPr>
-        <w:spacing w:after="200" w:line="276" w:lineRule="auto"/>
-        <w:rPr>
-          <w:bCs/>
-        </w:rPr>
-      </w:pPr>
-      <w:r>
-        <w:rPr>
-          <w:bCs/>
-        </w:rPr>
-        <w:lastRenderedPageBreak/>
-        <w:t xml:space="preserve">При качественном подходе не используются количественные или денежные выражения для объекта оценки. Вместо этого объекту оценки присваивается показатель, </w:t>
-      </w:r>
-      <w:r>
-        <w:rPr>
-          <w:bCs/>
-        </w:rPr>
-        <w:t>про ранжированный</w:t>
-      </w:r>
-      <w:r>
-        <w:rPr>
-          <w:bCs/>
-        </w:rPr>
-        <w:t xml:space="preserve"> по трехбалльной (низкий, средний, высокий), пятибалльной или десятибалльной шкале (0… 10). Для сбора данных при качественной оценке рисков применяются опросы целевых групп, интервьюирование, анкетирование, личные встречи.</w:t>
-      </w:r>
-    </w:p>
-    <w:p>
-      <w:pPr>
-        <w:spacing w:after="200" w:line="276" w:lineRule="auto"/>
-        <w:rPr>
-          <w:bCs/>
-        </w:rPr>
-      </w:pPr>
-      <w:r>
-        <w:rPr>
-          <w:bCs/>
-        </w:rPr>
-        <w:t>Анализ рисков информационной безопасности качественным методом должен проводиться с привлечением сотрудников, имеющих опыт и компетенции в той области, в которой рассматриваются угрозы.</w:t>
-      </w:r>
-    </w:p>
-    <w:p>
-      <w:pPr>
-        <w:spacing w:after="200" w:line="276" w:lineRule="auto"/>
-        <w:rPr>
-          <w:bCs/>
-        </w:rPr>
-      </w:pPr>
-    </w:p>
-    <w:p>
-      <w:pPr>
-        <w:spacing w:after="200" w:line="276" w:lineRule="auto"/>
-        <w:rPr>
-          <w:bCs/>
-        </w:rPr>
-      </w:pPr>
-      <w:r>
-        <w:rPr>
-          <w:bCs/>
-        </w:rPr>
-        <w:t xml:space="preserve">Вывод: входе работе было произведённое исследование сайта </w:t>
-      </w:r>
-      <w:proofErr w:type="spellStart"/>
-      <w:r>
-        <w:rPr>
-          <w:bCs/>
-          <w:lang w:val="en-US"/>
-        </w:rPr>
-        <w:t>nsti</w:t>
-      </w:r>
-      <w:proofErr w:type="spellEnd"/>
-      <w:r>
-        <w:rPr>
-          <w:bCs/>
-        </w:rPr>
-        <w:t xml:space="preserve"> </w:t>
-      </w:r>
-      <w:r>
-        <w:rPr>
-          <w:bCs/>
-        </w:rPr>
-        <w:t>на анализ угроз информационной безопасности</w:t>
-      </w:r>
     </w:p>
     <w:sectPr>
       <w:footerReference w:type="even" r:id="rId8"/>
@@ -6977,6 +6172,128 @@
     </w:lvl>
   </w:abstractNum>
   <w:abstractNum w:abstractNumId="30" w15:restartNumberingAfterBreak="0">
+    <w:nsid w:val="642821DD"/>
+    <w:multiLevelType w:val="hybridMultilevel"/>
+    <w:tmpl w:val="AD60CCF4"/>
+    <w:lvl w:ilvl="0" w:tplc="427CFE30">
+      <w:start w:val="1"/>
+      <w:numFmt w:val="decimal"/>
+      <w:lvlText w:val="%1."/>
+      <w:lvlJc w:val="left"/>
+      <w:pPr>
+        <w:ind w:left="822" w:hanging="360"/>
+      </w:pPr>
+      <w:rPr>
+        <w:rFonts w:ascii="Times New Roman" w:eastAsia="Times New Roman" w:hAnsi="Times New Roman" w:cs="Times New Roman" w:hint="default"/>
+        <w:spacing w:val="0"/>
+        <w:w w:val="100"/>
+        <w:sz w:val="28"/>
+        <w:szCs w:val="28"/>
+        <w:lang w:val="ru-RU" w:eastAsia="en-US" w:bidi="ar-SA"/>
+      </w:rPr>
+    </w:lvl>
+    <w:lvl w:ilvl="1" w:tplc="1790710C">
+      <w:start w:val="1"/>
+      <w:numFmt w:val="decimal"/>
+      <w:lvlText w:val="%2"/>
+      <w:lvlJc w:val="left"/>
+      <w:pPr>
+        <w:ind w:left="1021" w:hanging="212"/>
+      </w:pPr>
+      <w:rPr>
+        <w:rFonts w:ascii="Times New Roman" w:eastAsia="Times New Roman" w:hAnsi="Times New Roman" w:cs="Times New Roman" w:hint="default"/>
+        <w:w w:val="100"/>
+        <w:sz w:val="28"/>
+        <w:szCs w:val="28"/>
+        <w:lang w:val="ru-RU" w:eastAsia="en-US" w:bidi="ar-SA"/>
+      </w:rPr>
+    </w:lvl>
+    <w:lvl w:ilvl="2" w:tplc="737E2BBC">
+      <w:numFmt w:val="bullet"/>
+      <w:lvlText w:val="•"/>
+      <w:lvlJc w:val="left"/>
+      <w:pPr>
+        <w:ind w:left="1969" w:hanging="212"/>
+      </w:pPr>
+      <w:rPr>
+        <w:rFonts w:hint="default"/>
+        <w:lang w:val="ru-RU" w:eastAsia="en-US" w:bidi="ar-SA"/>
+      </w:rPr>
+    </w:lvl>
+    <w:lvl w:ilvl="3" w:tplc="43BE2EAA">
+      <w:numFmt w:val="bullet"/>
+      <w:lvlText w:val="•"/>
+      <w:lvlJc w:val="left"/>
+      <w:pPr>
+        <w:ind w:left="2919" w:hanging="212"/>
+      </w:pPr>
+      <w:rPr>
+        <w:rFonts w:hint="default"/>
+        <w:lang w:val="ru-RU" w:eastAsia="en-US" w:bidi="ar-SA"/>
+      </w:rPr>
+    </w:lvl>
+    <w:lvl w:ilvl="4" w:tplc="ACB65E32">
+      <w:numFmt w:val="bullet"/>
+      <w:lvlText w:val="•"/>
+      <w:lvlJc w:val="left"/>
+      <w:pPr>
+        <w:ind w:left="3868" w:hanging="212"/>
+      </w:pPr>
+      <w:rPr>
+        <w:rFonts w:hint="default"/>
+        <w:lang w:val="ru-RU" w:eastAsia="en-US" w:bidi="ar-SA"/>
+      </w:rPr>
+    </w:lvl>
+    <w:lvl w:ilvl="5" w:tplc="F85A5284">
+      <w:numFmt w:val="bullet"/>
+      <w:lvlText w:val="•"/>
+      <w:lvlJc w:val="left"/>
+      <w:pPr>
+        <w:ind w:left="4818" w:hanging="212"/>
+      </w:pPr>
+      <w:rPr>
+        <w:rFonts w:hint="default"/>
+        <w:lang w:val="ru-RU" w:eastAsia="en-US" w:bidi="ar-SA"/>
+      </w:rPr>
+    </w:lvl>
+    <w:lvl w:ilvl="6" w:tplc="F822DCA8">
+      <w:numFmt w:val="bullet"/>
+      <w:lvlText w:val="•"/>
+      <w:lvlJc w:val="left"/>
+      <w:pPr>
+        <w:ind w:left="5768" w:hanging="212"/>
+      </w:pPr>
+      <w:rPr>
+        <w:rFonts w:hint="default"/>
+        <w:lang w:val="ru-RU" w:eastAsia="en-US" w:bidi="ar-SA"/>
+      </w:rPr>
+    </w:lvl>
+    <w:lvl w:ilvl="7" w:tplc="CFE6563A">
+      <w:numFmt w:val="bullet"/>
+      <w:lvlText w:val="•"/>
+      <w:lvlJc w:val="left"/>
+      <w:pPr>
+        <w:ind w:left="6717" w:hanging="212"/>
+      </w:pPr>
+      <w:rPr>
+        <w:rFonts w:hint="default"/>
+        <w:lang w:val="ru-RU" w:eastAsia="en-US" w:bidi="ar-SA"/>
+      </w:rPr>
+    </w:lvl>
+    <w:lvl w:ilvl="8" w:tplc="7A988414">
+      <w:numFmt w:val="bullet"/>
+      <w:lvlText w:val="•"/>
+      <w:lvlJc w:val="left"/>
+      <w:pPr>
+        <w:ind w:left="7667" w:hanging="212"/>
+      </w:pPr>
+      <w:rPr>
+        <w:rFonts w:hint="default"/>
+        <w:lang w:val="ru-RU" w:eastAsia="en-US" w:bidi="ar-SA"/>
+      </w:rPr>
+    </w:lvl>
+  </w:abstractNum>
+  <w:abstractNum w:abstractNumId="31" w15:restartNumberingAfterBreak="0">
     <w:nsid w:val="642957F4"/>
     <w:multiLevelType w:val="hybridMultilevel"/>
     <w:tmpl w:val="E84A1A6C"/>
@@ -7065,7 +6382,7 @@
       </w:pPr>
     </w:lvl>
   </w:abstractNum>
-  <w:abstractNum w:abstractNumId="31" w15:restartNumberingAfterBreak="0">
+  <w:abstractNum w:abstractNumId="32" w15:restartNumberingAfterBreak="0">
     <w:nsid w:val="665E7F69"/>
     <w:multiLevelType w:val="hybridMultilevel"/>
     <w:tmpl w:val="72D25A30"/>
@@ -7178,7 +6495,7 @@
       </w:rPr>
     </w:lvl>
   </w:abstractNum>
-  <w:abstractNum w:abstractNumId="32" w15:restartNumberingAfterBreak="0">
+  <w:abstractNum w:abstractNumId="33" w15:restartNumberingAfterBreak="0">
     <w:nsid w:val="678F3200"/>
     <w:multiLevelType w:val="hybridMultilevel"/>
     <w:tmpl w:val="B410635A"/>
@@ -7291,7 +6608,7 @@
       </w:rPr>
     </w:lvl>
   </w:abstractNum>
-  <w:abstractNum w:abstractNumId="33" w15:restartNumberingAfterBreak="0">
+  <w:abstractNum w:abstractNumId="34" w15:restartNumberingAfterBreak="0">
     <w:nsid w:val="68607861"/>
     <w:multiLevelType w:val="hybridMultilevel"/>
     <w:tmpl w:val="F5708D98"/>
@@ -7380,7 +6697,7 @@
       </w:pPr>
     </w:lvl>
   </w:abstractNum>
-  <w:abstractNum w:abstractNumId="34" w15:restartNumberingAfterBreak="0">
+  <w:abstractNum w:abstractNumId="35" w15:restartNumberingAfterBreak="0">
     <w:nsid w:val="68D20B1F"/>
     <w:multiLevelType w:val="hybridMultilevel"/>
     <w:tmpl w:val="97B6A128"/>
@@ -7469,7 +6786,7 @@
       </w:pPr>
     </w:lvl>
   </w:abstractNum>
-  <w:abstractNum w:abstractNumId="35" w15:restartNumberingAfterBreak="0">
+  <w:abstractNum w:abstractNumId="36" w15:restartNumberingAfterBreak="0">
     <w:nsid w:val="6B237AFA"/>
     <w:multiLevelType w:val="hybridMultilevel"/>
     <w:tmpl w:val="37F2D27C"/>
@@ -7582,7 +6899,7 @@
       </w:rPr>
     </w:lvl>
   </w:abstractNum>
-  <w:abstractNum w:abstractNumId="36" w15:restartNumberingAfterBreak="0">
+  <w:abstractNum w:abstractNumId="37" w15:restartNumberingAfterBreak="0">
     <w:nsid w:val="6E36601A"/>
     <w:multiLevelType w:val="multilevel"/>
     <w:tmpl w:val="44BEBA86"/>
@@ -7695,7 +7012,7 @@
       </w:rPr>
     </w:lvl>
   </w:abstractNum>
-  <w:abstractNum w:abstractNumId="37" w15:restartNumberingAfterBreak="0">
+  <w:abstractNum w:abstractNumId="38" w15:restartNumberingAfterBreak="0">
     <w:nsid w:val="71FF15EE"/>
     <w:multiLevelType w:val="hybridMultilevel"/>
     <w:tmpl w:val="184429E8"/>
@@ -7784,7 +7101,7 @@
       </w:pPr>
     </w:lvl>
   </w:abstractNum>
-  <w:abstractNum w:abstractNumId="38" w15:restartNumberingAfterBreak="0">
+  <w:abstractNum w:abstractNumId="39" w15:restartNumberingAfterBreak="0">
     <w:nsid w:val="79FC7875"/>
     <w:multiLevelType w:val="multilevel"/>
     <w:tmpl w:val="CB80832A"/>
@@ -7932,7 +7249,7 @@
       </w:rPr>
     </w:lvl>
   </w:abstractNum>
-  <w:abstractNum w:abstractNumId="39" w15:restartNumberingAfterBreak="0">
+  <w:abstractNum w:abstractNumId="40" w15:restartNumberingAfterBreak="0">
     <w:nsid w:val="7E891D56"/>
     <w:multiLevelType w:val="hybridMultilevel"/>
     <w:tmpl w:val="542A50AC"/>
@@ -8045,7 +7362,7 @@
       </w:rPr>
     </w:lvl>
   </w:abstractNum>
-  <w:abstractNum w:abstractNumId="40" w15:restartNumberingAfterBreak="0">
+  <w:abstractNum w:abstractNumId="41" w15:restartNumberingAfterBreak="0">
     <w:nsid w:val="7F941D0B"/>
     <w:multiLevelType w:val="hybridMultilevel"/>
     <w:tmpl w:val="F5708D98"/>
@@ -8135,25 +7452,25 @@
     </w:lvl>
   </w:abstractNum>
   <w:num w:numId="1">
-    <w:abstractNumId w:val="31"/>
+    <w:abstractNumId w:val="32"/>
   </w:num>
   <w:num w:numId="2">
     <w:abstractNumId w:val="20"/>
   </w:num>
   <w:num w:numId="3">
-    <w:abstractNumId w:val="39"/>
+    <w:abstractNumId w:val="40"/>
   </w:num>
   <w:num w:numId="4">
     <w:abstractNumId w:val="25"/>
   </w:num>
   <w:num w:numId="5">
-    <w:abstractNumId w:val="36"/>
+    <w:abstractNumId w:val="37"/>
   </w:num>
   <w:num w:numId="6">
     <w:abstractNumId w:val="21"/>
   </w:num>
   <w:num w:numId="7">
-    <w:abstractNumId w:val="35"/>
+    <w:abstractNumId w:val="36"/>
   </w:num>
   <w:num w:numId="8">
     <w:abstractNumId w:val="24"/>
@@ -8165,13 +7482,13 @@
     <w:abstractNumId w:val="9"/>
   </w:num>
   <w:num w:numId="11">
-    <w:abstractNumId w:val="38"/>
+    <w:abstractNumId w:val="39"/>
   </w:num>
   <w:num w:numId="12">
     <w:abstractNumId w:val="8"/>
   </w:num>
   <w:num w:numId="13">
-    <w:abstractNumId w:val="33"/>
+    <w:abstractNumId w:val="34"/>
   </w:num>
   <w:num w:numId="14">
     <w:abstractNumId w:val="2"/>
@@ -8186,7 +7503,7 @@
     <w:abstractNumId w:val="4"/>
   </w:num>
   <w:num w:numId="18">
-    <w:abstractNumId w:val="40"/>
+    <w:abstractNumId w:val="41"/>
   </w:num>
   <w:num w:numId="19">
     <w:abstractNumId w:val="28"/>
@@ -8210,10 +7527,10 @@
     <w:abstractNumId w:val="22"/>
   </w:num>
   <w:num w:numId="26">
-    <w:abstractNumId w:val="30"/>
+    <w:abstractNumId w:val="31"/>
   </w:num>
   <w:num w:numId="27">
-    <w:abstractNumId w:val="37"/>
+    <w:abstractNumId w:val="38"/>
   </w:num>
   <w:num w:numId="28">
     <w:abstractNumId w:val="27"/>
@@ -8228,7 +7545,7 @@
     <w:abstractNumId w:val="7"/>
   </w:num>
   <w:num w:numId="32">
-    <w:abstractNumId w:val="32"/>
+    <w:abstractNumId w:val="33"/>
   </w:num>
   <w:num w:numId="33">
     <w:abstractNumId w:val="12"/>
@@ -8255,7 +7572,10 @@
     <w:abstractNumId w:val="5"/>
   </w:num>
   <w:num w:numId="41">
-    <w:abstractNumId w:val="34"/>
+    <w:abstractNumId w:val="35"/>
+  </w:num>
+  <w:num w:numId="42">
+    <w:abstractNumId w:val="30"/>
   </w:num>
 </w:numbering>
 </file>
@@ -8457,7 +7777,7 @@
     <w:lsdException w:name="Medium Shading 2 Accent 1" w:uiPriority="64"/>
     <w:lsdException w:name="Medium List 1 Accent 1" w:uiPriority="65"/>
     <w:lsdException w:name="Revision" w:semiHidden="1"/>
-    <w:lsdException w:name="List Paragraph" w:uiPriority="34" w:qFormat="1"/>
+    <w:lsdException w:name="List Paragraph" w:uiPriority="1" w:qFormat="1"/>
     <w:lsdException w:name="Quote" w:uiPriority="29" w:qFormat="1"/>
     <w:lsdException w:name="Intense Quote" w:uiPriority="30" w:qFormat="1"/>
     <w:lsdException w:name="Medium List 2 Accent 1" w:uiPriority="66"/>
@@ -8760,7 +8080,6 @@
   <w:style w:type="character" w:default="1" w:styleId="a0">
     <w:name w:val="Default Paragraph Font"/>
     <w:uiPriority w:val="1"/>
-    <w:semiHidden/>
     <w:unhideWhenUsed/>
   </w:style>
   <w:style w:type="table" w:default="1" w:styleId="a1">
@@ -8787,7 +8106,7 @@
   <w:style w:type="paragraph" w:styleId="a3">
     <w:name w:val="List Paragraph"/>
     <w:basedOn w:val="a"/>
-    <w:uiPriority w:val="34"/>
+    <w:uiPriority w:val="1"/>
     <w:qFormat/>
     <w:rsid w:val="00502634"/>
     <w:pPr>

</xml_diff>